<commit_message>
5 Term ComputationalMath Labs lab2_brytkov update report
</commit_message>
<xml_diff>
--- a/5 Term/ComputationalMath/Labs/lab2_brytkov/educmm_lab_2021_rk6_56b_@@@@@@@_lab2.docx
+++ b/5 Term/ComputationalMath/Labs/lab2_brytkov/educmm_lab_2021_rk6_56b_@@@@@@@_lab2.docx
@@ -728,6 +728,7 @@
                 <w:lang w:val="en-US" w:eastAsia="en-US"/>
               </w:rPr>
             </w:pPr>
+            <w:proofErr w:type="spellStart"/>
             <w:r>
               <w:rPr>
                 <w:rFonts w:ascii="Times New Roman" w:eastAsia="Times New Roman" w:hAnsi="Times New Roman" w:cs="Times New Roman"/>
@@ -737,19 +738,9 @@
                 <w:szCs w:val="28"/>
                 <w:lang w:val="en-US" w:eastAsia="en-US"/>
               </w:rPr>
-              <w:t>@@@</w:t>
+              <w:t>Брытков</w:t>
             </w:r>
-            <w:r>
-              <w:rPr>
-                <w:rFonts w:ascii="Times New Roman" w:eastAsia="Times New Roman" w:hAnsi="Times New Roman" w:cs="Times New Roman"/>
-                <w:bCs/>
-                <w:color w:val="000000"/>
-                <w:sz w:val="28"/>
-                <w:szCs w:val="28"/>
-                <w:lang w:eastAsia="en-US"/>
-              </w:rPr>
-              <w:t xml:space="preserve"> </w:t>
-            </w:r>
+            <w:proofErr w:type="spellEnd"/>
             <w:r>
               <w:rPr>
                 <w:rFonts w:ascii="Times New Roman" w:eastAsia="Times New Roman" w:hAnsi="Times New Roman" w:cs="Times New Roman"/>
@@ -759,19 +750,9 @@
                 <w:szCs w:val="28"/>
                 <w:lang w:val="en-US" w:eastAsia="en-US"/>
               </w:rPr>
-              <w:t>@@@@</w:t>
-            </w:r>
-            <w:r>
-              <w:rPr>
-                <w:rFonts w:ascii="Times New Roman" w:eastAsia="Times New Roman" w:hAnsi="Times New Roman" w:cs="Times New Roman"/>
-                <w:bCs/>
-                <w:color w:val="000000"/>
-                <w:sz w:val="28"/>
-                <w:szCs w:val="28"/>
-                <w:lang w:eastAsia="en-US"/>
-              </w:rPr>
               <w:t xml:space="preserve"> </w:t>
             </w:r>
+            <w:proofErr w:type="spellStart"/>
             <w:r>
               <w:rPr>
                 <w:rFonts w:ascii="Times New Roman" w:eastAsia="Times New Roman" w:hAnsi="Times New Roman" w:cs="Times New Roman"/>
@@ -781,8 +762,33 @@
                 <w:szCs w:val="28"/>
                 <w:lang w:val="en-US" w:eastAsia="en-US"/>
               </w:rPr>
-              <w:t>@@@@@@</w:t>
+              <w:t>Кузьма</w:t>
             </w:r>
+            <w:proofErr w:type="spellEnd"/>
+            <w:r>
+              <w:rPr>
+                <w:rFonts w:ascii="Times New Roman" w:eastAsia="Times New Roman" w:hAnsi="Times New Roman" w:cs="Times New Roman"/>
+                <w:bCs/>
+                <w:color w:val="000000"/>
+                <w:sz w:val="28"/>
+                <w:szCs w:val="28"/>
+                <w:lang w:val="en-US" w:eastAsia="en-US"/>
+              </w:rPr>
+              <w:t xml:space="preserve"> </w:t>
+            </w:r>
+            <w:proofErr w:type="spellStart"/>
+            <w:r>
+              <w:rPr>
+                <w:rFonts w:ascii="Times New Roman" w:eastAsia="Times New Roman" w:hAnsi="Times New Roman" w:cs="Times New Roman"/>
+                <w:bCs/>
+                <w:color w:val="000000"/>
+                <w:sz w:val="28"/>
+                <w:szCs w:val="28"/>
+                <w:lang w:val="en-US" w:eastAsia="en-US"/>
+              </w:rPr>
+              <w:t>Андреевич</w:t>
+            </w:r>
+            <w:proofErr w:type="spellEnd"/>
           </w:p>
         </w:tc>
       </w:tr>
@@ -1212,6 +1218,7 @@
         </w:rPr>
         <w:t xml:space="preserve">_  </w:t>
       </w:r>
+      <w:proofErr w:type="spellStart"/>
       <w:r>
         <w:rPr>
           <w:rFonts w:ascii="Times New Roman" w:eastAsia="Times New Roman" w:hAnsi="Times New Roman" w:cs="Times New Roman"/>
@@ -1222,8 +1229,9 @@
           <w:u w:val="single"/>
           <w:lang w:eastAsia="en-US"/>
         </w:rPr>
-        <w:t>_</w:t>
-      </w:r>
+        <w:t>Брытков</w:t>
+      </w:r>
+      <w:proofErr w:type="spellEnd"/>
       <w:proofErr w:type="gramEnd"/>
       <w:r>
         <w:rPr>
@@ -1235,67 +1243,7 @@
           <w:u w:val="single"/>
           <w:lang w:eastAsia="en-US"/>
         </w:rPr>
-        <w:t>@@@@</w:t>
-      </w:r>
-      <w:r>
-        <w:rPr>
-          <w:rFonts w:ascii="Times New Roman" w:eastAsia="Times New Roman" w:hAnsi="Times New Roman" w:cs="Times New Roman"/>
-          <w:b/>
-          <w:color w:val="000000"/>
-          <w:sz w:val="28"/>
-          <w:szCs w:val="20"/>
-          <w:u w:val="single"/>
-          <w:lang w:eastAsia="en-US"/>
-        </w:rPr>
-        <w:t xml:space="preserve"> </w:t>
-      </w:r>
-      <w:r>
-        <w:rPr>
-          <w:rFonts w:ascii="Times New Roman" w:eastAsia="Times New Roman" w:hAnsi="Times New Roman" w:cs="Times New Roman"/>
-          <w:b/>
-          <w:color w:val="000000"/>
-          <w:sz w:val="28"/>
-          <w:szCs w:val="20"/>
-          <w:u w:val="single"/>
-          <w:lang w:eastAsia="en-US"/>
-        </w:rPr>
-        <w:t>@</w:t>
-      </w:r>
-      <w:r>
-        <w:rPr>
-          <w:rFonts w:ascii="Times New Roman" w:eastAsia="Times New Roman" w:hAnsi="Times New Roman" w:cs="Times New Roman"/>
-          <w:b/>
-          <w:color w:val="000000"/>
-          <w:sz w:val="28"/>
-          <w:szCs w:val="20"/>
-          <w:u w:val="single"/>
-          <w:lang w:eastAsia="en-US"/>
-        </w:rPr>
-        <w:t>.</w:t>
-      </w:r>
-      <w:r>
-        <w:rPr>
-          <w:rFonts w:ascii="Times New Roman" w:eastAsia="Times New Roman" w:hAnsi="Times New Roman" w:cs="Times New Roman"/>
-          <w:b/>
-          <w:color w:val="000000"/>
-          <w:sz w:val="28"/>
-          <w:szCs w:val="20"/>
-          <w:u w:val="single"/>
-          <w:lang w:eastAsia="en-US"/>
-        </w:rPr>
-        <w:t>@</w:t>
-      </w:r>
-      <w:r>
-        <w:rPr>
-          <w:rFonts w:ascii="Times New Roman" w:eastAsia="Times New Roman" w:hAnsi="Times New Roman" w:cs="Times New Roman"/>
-          <w:b/>
-          <w:color w:val="000000"/>
-          <w:sz w:val="28"/>
-          <w:szCs w:val="20"/>
-          <w:u w:val="single"/>
-          <w:lang w:eastAsia="en-US"/>
-        </w:rPr>
-        <w:t>.</w:t>
+        <w:t>. К.А.</w:t>
       </w:r>
       <w:r>
         <w:rPr>
@@ -1366,160 +1314,10 @@
           <w:lang w:eastAsia="en-US"/>
         </w:rPr>
         <w:tab/>
-        <w:t xml:space="preserve">         подпись, дата                   фамилия, и.о.            </w:t>
-      </w:r>
-    </w:p>
-    <w:p>
-      <w:pPr>
-        <w:spacing w:after="0" w:line="240" w:lineRule="auto"/>
-        <w:jc w:val="both"/>
-        <w:rPr>
-          <w:rFonts w:ascii="Times New Roman" w:eastAsia="Times New Roman" w:hAnsi="Times New Roman" w:cs="Times New Roman"/>
-          <w:color w:val="000000"/>
-          <w:sz w:val="20"/>
-          <w:szCs w:val="20"/>
-          <w:lang w:eastAsia="en-US"/>
-        </w:rPr>
-      </w:pPr>
-    </w:p>
-    <w:p>
-      <w:pPr>
-        <w:spacing w:after="0" w:line="240" w:lineRule="auto"/>
-        <w:rPr>
-          <w:rFonts w:ascii="Times New Roman" w:eastAsia="Times New Roman" w:hAnsi="Times New Roman" w:cs="Times New Roman"/>
-          <w:b/>
-          <w:color w:val="000000"/>
-          <w:sz w:val="28"/>
-          <w:szCs w:val="20"/>
-          <w:lang w:eastAsia="en-US"/>
-        </w:rPr>
-      </w:pPr>
-      <w:r>
-        <w:rPr>
-          <w:rFonts w:ascii="Times New Roman" w:eastAsia="Times New Roman" w:hAnsi="Times New Roman" w:cs="Times New Roman"/>
-          <w:color w:val="000000"/>
-          <w:sz w:val="28"/>
-          <w:szCs w:val="20"/>
-          <w:lang w:eastAsia="en-US"/>
-        </w:rPr>
-        <w:t>Преподаватель</w:t>
-      </w:r>
-      <w:r>
-        <w:rPr>
-          <w:rFonts w:ascii="Times New Roman" w:eastAsia="Times New Roman" w:hAnsi="Times New Roman" w:cs="Times New Roman"/>
-          <w:color w:val="000000"/>
-          <w:sz w:val="28"/>
-          <w:szCs w:val="20"/>
-          <w:lang w:eastAsia="en-US"/>
-        </w:rPr>
-        <w:tab/>
-      </w:r>
-      <w:r>
-        <w:rPr>
-          <w:rFonts w:ascii="Times New Roman" w:eastAsia="Times New Roman" w:hAnsi="Times New Roman" w:cs="Times New Roman"/>
-          <w:color w:val="000000"/>
-          <w:sz w:val="28"/>
-          <w:szCs w:val="20"/>
-          <w:lang w:eastAsia="en-US"/>
-        </w:rPr>
-        <w:tab/>
-      </w:r>
-      <w:r>
-        <w:rPr>
-          <w:rFonts w:ascii="Times New Roman" w:eastAsia="Times New Roman" w:hAnsi="Times New Roman" w:cs="Times New Roman"/>
-          <w:color w:val="000000"/>
-          <w:sz w:val="28"/>
-          <w:szCs w:val="20"/>
-          <w:lang w:eastAsia="en-US"/>
-        </w:rPr>
-        <w:tab/>
-      </w:r>
-      <w:r>
-        <w:rPr>
-          <w:rFonts w:ascii="Times New Roman" w:eastAsia="Times New Roman" w:hAnsi="Times New Roman" w:cs="Times New Roman"/>
-          <w:color w:val="000000"/>
-          <w:sz w:val="28"/>
-          <w:szCs w:val="20"/>
-          <w:lang w:eastAsia="en-US"/>
-        </w:rPr>
-        <w:tab/>
-      </w:r>
-      <w:r>
-        <w:rPr>
-          <w:rFonts w:ascii="Times New Roman" w:eastAsia="Times New Roman" w:hAnsi="Times New Roman" w:cs="Times New Roman"/>
-          <w:b/>
-          <w:color w:val="000000"/>
-          <w:sz w:val="28"/>
-          <w:szCs w:val="20"/>
-          <w:lang w:eastAsia="en-US"/>
-        </w:rPr>
-        <w:t>________________</w:t>
-      </w:r>
-      <w:proofErr w:type="gramStart"/>
-      <w:r>
-        <w:rPr>
-          <w:rFonts w:ascii="Times New Roman" w:eastAsia="Times New Roman" w:hAnsi="Times New Roman" w:cs="Times New Roman"/>
-          <w:b/>
-          <w:color w:val="000000"/>
-          <w:sz w:val="28"/>
-          <w:szCs w:val="20"/>
-          <w:lang w:eastAsia="en-US"/>
-        </w:rPr>
-        <w:t xml:space="preserve">_  </w:t>
-      </w:r>
-      <w:r>
-        <w:rPr>
-          <w:rFonts w:ascii="Times New Roman" w:eastAsia="Times New Roman" w:hAnsi="Times New Roman" w:cs="Times New Roman"/>
-          <w:b/>
-          <w:color w:val="000000"/>
-          <w:sz w:val="28"/>
-          <w:szCs w:val="20"/>
-          <w:u w:val="single"/>
-          <w:lang w:eastAsia="en-US"/>
-        </w:rPr>
-        <w:t>_</w:t>
-      </w:r>
-      <w:proofErr w:type="gramEnd"/>
-      <w:r>
-        <w:rPr>
-          <w:rFonts w:ascii="Times New Roman" w:eastAsia="Times New Roman" w:hAnsi="Times New Roman" w:cs="Times New Roman"/>
-          <w:b/>
-          <w:color w:val="000000"/>
-          <w:sz w:val="28"/>
-          <w:szCs w:val="20"/>
-          <w:u w:val="single"/>
-          <w:lang w:eastAsia="en-US"/>
-        </w:rPr>
-        <w:t xml:space="preserve">Соколов А.П.  </w:t>
-      </w:r>
-      <w:r>
-        <w:rPr>
-          <w:rFonts w:ascii="Times New Roman" w:eastAsia="Times New Roman" w:hAnsi="Times New Roman" w:cs="Times New Roman"/>
-          <w:b/>
-          <w:color w:val="000000"/>
-          <w:sz w:val="28"/>
-          <w:szCs w:val="20"/>
-          <w:u w:val="single"/>
-          <w:lang w:eastAsia="en-US"/>
-        </w:rPr>
-        <w:t>__</w:t>
-      </w:r>
-      <w:r>
-        <w:rPr>
-          <w:rFonts w:ascii="Times New Roman" w:eastAsia="Times New Roman" w:hAnsi="Times New Roman" w:cs="Times New Roman"/>
-          <w:b/>
-          <w:color w:val="000000"/>
-          <w:sz w:val="28"/>
-          <w:szCs w:val="20"/>
-          <w:lang w:eastAsia="en-US"/>
-        </w:rPr>
-        <w:t xml:space="preserve"> </w:t>
-      </w:r>
-    </w:p>
-    <w:p>
-      <w:pPr>
-        <w:spacing w:after="0" w:line="240" w:lineRule="auto"/>
-        <w:ind w:left="709" w:right="565" w:firstLine="709"/>
+        <w:t xml:space="preserve">         подпись, дата                   фамилия, </w:t>
+      </w:r>
+      <w:proofErr w:type="spellStart"/>
+      <w:r>
         <w:rPr>
           <w:rFonts w:ascii="Times New Roman" w:eastAsia="Times New Roman" w:hAnsi="Times New Roman" w:cs="Times New Roman"/>
           <w:i/>
@@ -1528,7 +1326,9 @@
           <w:szCs w:val="18"/>
           <w:lang w:eastAsia="en-US"/>
         </w:rPr>
-      </w:pPr>
+        <w:t>и.о</w:t>
+      </w:r>
+      <w:proofErr w:type="spellEnd"/>
       <w:r>
         <w:rPr>
           <w:rFonts w:ascii="Times New Roman" w:eastAsia="Times New Roman" w:hAnsi="Times New Roman" w:cs="Times New Roman"/>
@@ -1538,9 +1338,147 @@
           <w:szCs w:val="18"/>
           <w:lang w:eastAsia="en-US"/>
         </w:rPr>
+        <w:t xml:space="preserve">.            </w:t>
+      </w:r>
+    </w:p>
+    <w:p>
+      <w:pPr>
+        <w:spacing w:after="0" w:line="240" w:lineRule="auto"/>
+        <w:jc w:val="both"/>
+        <w:rPr>
+          <w:rFonts w:ascii="Times New Roman" w:eastAsia="Times New Roman" w:hAnsi="Times New Roman" w:cs="Times New Roman"/>
+          <w:color w:val="000000"/>
+          <w:sz w:val="20"/>
+          <w:szCs w:val="20"/>
+          <w:lang w:eastAsia="en-US"/>
+        </w:rPr>
+      </w:pPr>
+    </w:p>
+    <w:p>
+      <w:pPr>
+        <w:spacing w:after="0" w:line="240" w:lineRule="auto"/>
+        <w:rPr>
+          <w:rFonts w:ascii="Times New Roman" w:eastAsia="Times New Roman" w:hAnsi="Times New Roman" w:cs="Times New Roman"/>
+          <w:b/>
+          <w:color w:val="000000"/>
+          <w:sz w:val="28"/>
+          <w:szCs w:val="20"/>
+          <w:lang w:eastAsia="en-US"/>
+        </w:rPr>
+      </w:pPr>
+      <w:r>
+        <w:rPr>
+          <w:rFonts w:ascii="Times New Roman" w:eastAsia="Times New Roman" w:hAnsi="Times New Roman" w:cs="Times New Roman"/>
+          <w:color w:val="000000"/>
+          <w:sz w:val="28"/>
+          <w:szCs w:val="20"/>
+          <w:lang w:eastAsia="en-US"/>
+        </w:rPr>
+        <w:t>Преподаватель</w:t>
+      </w:r>
+      <w:r>
+        <w:rPr>
+          <w:rFonts w:ascii="Times New Roman" w:eastAsia="Times New Roman" w:hAnsi="Times New Roman" w:cs="Times New Roman"/>
+          <w:color w:val="000000"/>
+          <w:sz w:val="28"/>
+          <w:szCs w:val="20"/>
+          <w:lang w:eastAsia="en-US"/>
+        </w:rPr>
         <w:tab/>
       </w:r>
       <w:r>
+        <w:rPr>
+          <w:rFonts w:ascii="Times New Roman" w:eastAsia="Times New Roman" w:hAnsi="Times New Roman" w:cs="Times New Roman"/>
+          <w:color w:val="000000"/>
+          <w:sz w:val="28"/>
+          <w:szCs w:val="20"/>
+          <w:lang w:eastAsia="en-US"/>
+        </w:rPr>
+        <w:tab/>
+      </w:r>
+      <w:r>
+        <w:rPr>
+          <w:rFonts w:ascii="Times New Roman" w:eastAsia="Times New Roman" w:hAnsi="Times New Roman" w:cs="Times New Roman"/>
+          <w:color w:val="000000"/>
+          <w:sz w:val="28"/>
+          <w:szCs w:val="20"/>
+          <w:lang w:eastAsia="en-US"/>
+        </w:rPr>
+        <w:tab/>
+      </w:r>
+      <w:r>
+        <w:rPr>
+          <w:rFonts w:ascii="Times New Roman" w:eastAsia="Times New Roman" w:hAnsi="Times New Roman" w:cs="Times New Roman"/>
+          <w:color w:val="000000"/>
+          <w:sz w:val="28"/>
+          <w:szCs w:val="20"/>
+          <w:lang w:eastAsia="en-US"/>
+        </w:rPr>
+        <w:tab/>
+      </w:r>
+      <w:r>
+        <w:rPr>
+          <w:rFonts w:ascii="Times New Roman" w:eastAsia="Times New Roman" w:hAnsi="Times New Roman" w:cs="Times New Roman"/>
+          <w:b/>
+          <w:color w:val="000000"/>
+          <w:sz w:val="28"/>
+          <w:szCs w:val="20"/>
+          <w:lang w:eastAsia="en-US"/>
+        </w:rPr>
+        <w:t xml:space="preserve">_________________  </w:t>
+      </w:r>
+      <w:r>
+        <w:rPr>
+          <w:rFonts w:ascii="Times New Roman" w:eastAsia="Times New Roman" w:hAnsi="Times New Roman" w:cs="Times New Roman"/>
+          <w:b/>
+          <w:color w:val="000000"/>
+          <w:sz w:val="28"/>
+          <w:szCs w:val="20"/>
+          <w:u w:val="single"/>
+          <w:lang w:eastAsia="en-US"/>
+        </w:rPr>
+        <w:t>_</w:t>
+      </w:r>
+      <w:r>
+        <w:rPr>
+          <w:rFonts w:ascii="Times New Roman" w:eastAsia="Times New Roman" w:hAnsi="Times New Roman" w:cs="Times New Roman"/>
+          <w:b/>
+          <w:color w:val="000000"/>
+          <w:sz w:val="28"/>
+          <w:szCs w:val="20"/>
+          <w:u w:val="single"/>
+          <w:lang w:eastAsia="en-US"/>
+        </w:rPr>
+        <w:t xml:space="preserve">Соколов А.П.  </w:t>
+      </w:r>
+      <w:r>
+        <w:rPr>
+          <w:rFonts w:ascii="Times New Roman" w:eastAsia="Times New Roman" w:hAnsi="Times New Roman" w:cs="Times New Roman"/>
+          <w:b/>
+          <w:color w:val="000000"/>
+          <w:sz w:val="28"/>
+          <w:szCs w:val="20"/>
+          <w:u w:val="single"/>
+          <w:lang w:eastAsia="en-US"/>
+        </w:rPr>
+        <w:t>__</w:t>
+      </w:r>
+      <w:r>
+        <w:rPr>
+          <w:rFonts w:ascii="Times New Roman" w:eastAsia="Times New Roman" w:hAnsi="Times New Roman" w:cs="Times New Roman"/>
+          <w:b/>
+          <w:color w:val="000000"/>
+          <w:sz w:val="28"/>
+          <w:szCs w:val="20"/>
+          <w:lang w:eastAsia="en-US"/>
+        </w:rPr>
+        <w:t xml:space="preserve"> </w:t>
+      </w:r>
+    </w:p>
+    <w:p>
+      <w:pPr>
+        <w:spacing w:after="0" w:line="240" w:lineRule="auto"/>
+        <w:ind w:left="709" w:right="565" w:firstLine="709"/>
         <w:rPr>
           <w:rFonts w:ascii="Times New Roman" w:eastAsia="Times New Roman" w:hAnsi="Times New Roman" w:cs="Times New Roman"/>
           <w:i/>
@@ -1549,8 +1487,7 @@
           <w:szCs w:val="18"/>
           <w:lang w:eastAsia="en-US"/>
         </w:rPr>
-        <w:tab/>
-      </w:r>
+      </w:pPr>
       <w:r>
         <w:rPr>
           <w:rFonts w:ascii="Times New Roman" w:eastAsia="Times New Roman" w:hAnsi="Times New Roman" w:cs="Times New Roman"/>
@@ -1572,7 +1509,6 @@
           <w:lang w:eastAsia="en-US"/>
         </w:rPr>
         <w:tab/>
-        <w:t xml:space="preserve">         подпись, дата                   фамилия, </w:t>
       </w:r>
       <w:r>
         <w:rPr>
@@ -1583,7 +1519,7 @@
           <w:szCs w:val="18"/>
           <w:lang w:eastAsia="en-US"/>
         </w:rPr>
-        <w:t>и</w:t>
+        <w:tab/>
       </w:r>
       <w:r>
         <w:rPr>
@@ -1594,8 +1530,10 @@
           <w:szCs w:val="18"/>
           <w:lang w:eastAsia="en-US"/>
         </w:rPr>
-        <w:t>.</w:t>
-      </w:r>
+        <w:tab/>
+        <w:t xml:space="preserve">         подпись, дата                   фамилия, </w:t>
+      </w:r>
+      <w:proofErr w:type="spellStart"/>
       <w:r>
         <w:rPr>
           <w:rFonts w:ascii="Times New Roman" w:eastAsia="Times New Roman" w:hAnsi="Times New Roman" w:cs="Times New Roman"/>
@@ -1605,8 +1543,31 @@
           <w:szCs w:val="18"/>
           <w:lang w:eastAsia="en-US"/>
         </w:rPr>
+        <w:t>и</w:t>
+      </w:r>
+      <w:r>
+        <w:rPr>
+          <w:rFonts w:ascii="Times New Roman" w:eastAsia="Times New Roman" w:hAnsi="Times New Roman" w:cs="Times New Roman"/>
+          <w:i/>
+          <w:color w:val="000000"/>
+          <w:sz w:val="24"/>
+          <w:szCs w:val="18"/>
+          <w:lang w:eastAsia="en-US"/>
+        </w:rPr>
+        <w:t>.</w:t>
+      </w:r>
+      <w:r>
+        <w:rPr>
+          <w:rFonts w:ascii="Times New Roman" w:eastAsia="Times New Roman" w:hAnsi="Times New Roman" w:cs="Times New Roman"/>
+          <w:i/>
+          <w:color w:val="000000"/>
+          <w:sz w:val="24"/>
+          <w:szCs w:val="18"/>
+          <w:lang w:eastAsia="en-US"/>
+        </w:rPr>
         <w:t>о</w:t>
       </w:r>
+      <w:proofErr w:type="spellEnd"/>
       <w:r>
         <w:rPr>
           <w:rFonts w:ascii="Times New Roman" w:eastAsia="Times New Roman" w:hAnsi="Times New Roman" w:cs="Times New Roman"/>
@@ -1885,7 +1846,7 @@
             </w:rPr>
             <w:fldChar w:fldCharType="separate"/>
           </w:r>
-          <w:hyperlink w:anchor="_Toc87126295" w:history="1">
+          <w:hyperlink w:anchor="_Toc87186478" w:history="1">
             <w:r>
               <w:rPr>
                 <w:rStyle w:val="a4"/>
@@ -1913,7 +1874,7 @@
                 <w:noProof/>
                 <w:webHidden/>
               </w:rPr>
-              <w:instrText xml:space="preserve"> PAGEREF _Toc87126295 \h </w:instrText>
+              <w:instrText xml:space="preserve"> PAGEREF _Toc87186478 \h </w:instrText>
             </w:r>
             <w:r>
               <w:rPr>
@@ -1954,7 +1915,7 @@
               <w:noProof/>
             </w:rPr>
           </w:pPr>
-          <w:hyperlink w:anchor="_Toc87126296" w:history="1">
+          <w:hyperlink w:anchor="_Toc87186479" w:history="1">
             <w:r>
               <w:rPr>
                 <w:rStyle w:val="a4"/>
@@ -1982,7 +1943,7 @@
                 <w:noProof/>
                 <w:webHidden/>
               </w:rPr>
-              <w:instrText xml:space="preserve"> PAGEREF _Toc87126296 \h </w:instrText>
+              <w:instrText xml:space="preserve"> PAGEREF _Toc87186479 \h </w:instrText>
             </w:r>
             <w:r>
               <w:rPr>
@@ -2023,7 +1984,7 @@
               <w:noProof/>
             </w:rPr>
           </w:pPr>
-          <w:hyperlink w:anchor="_Toc87126297" w:history="1">
+          <w:hyperlink w:anchor="_Toc87186480" w:history="1">
             <w:r>
               <w:rPr>
                 <w:rStyle w:val="a4"/>
@@ -2051,7 +2012,7 @@
                 <w:noProof/>
                 <w:webHidden/>
               </w:rPr>
-              <w:instrText xml:space="preserve"> PAGEREF _Toc87126297 \h </w:instrText>
+              <w:instrText xml:space="preserve"> PAGEREF _Toc87186480 \h </w:instrText>
             </w:r>
             <w:r>
               <w:rPr>
@@ -2093,7 +2054,7 @@
               <w:noProof/>
             </w:rPr>
           </w:pPr>
-          <w:hyperlink w:anchor="_Toc87126298" w:history="1">
+          <w:hyperlink w:anchor="_Toc87186481" w:history="1">
             <w:r>
               <w:rPr>
                 <w:rStyle w:val="a4"/>
@@ -2135,7 +2096,7 @@
                 <w:noProof/>
                 <w:webHidden/>
               </w:rPr>
-              <w:instrText xml:space="preserve"> PAGEREF _Toc87126298 \h </w:instrText>
+              <w:instrText xml:space="preserve"> PAGEREF _Toc87186481 \h </w:instrText>
             </w:r>
             <w:r>
               <w:rPr>
@@ -2177,7 +2138,7 @@
               <w:noProof/>
             </w:rPr>
           </w:pPr>
-          <w:hyperlink w:anchor="_Toc87126299" w:history="1">
+          <w:hyperlink w:anchor="_Toc87186482" w:history="1">
             <w:r>
               <w:rPr>
                 <w:rStyle w:val="a4"/>
@@ -2219,7 +2180,7 @@
                 <w:noProof/>
                 <w:webHidden/>
               </w:rPr>
-              <w:instrText xml:space="preserve"> PAGEREF _Toc87126299 \h </w:instrText>
+              <w:instrText xml:space="preserve"> PAGEREF _Toc87186482 \h </w:instrText>
             </w:r>
             <w:r>
               <w:rPr>
@@ -2261,7 +2222,7 @@
               <w:noProof/>
             </w:rPr>
           </w:pPr>
-          <w:hyperlink w:anchor="_Toc87126300" w:history="1">
+          <w:hyperlink w:anchor="_Toc87186483" w:history="1">
             <w:r>
               <w:rPr>
                 <w:rStyle w:val="a4"/>
@@ -2282,7 +2243,7 @@
                 <w:rFonts w:ascii="Times New Roman" w:hAnsi="Times New Roman" w:cs="Times New Roman"/>
                 <w:noProof/>
               </w:rPr>
-              <w:t>Интеграл для функции с помощью составных формул Симпсона и трапеций</w:t>
+              <w:t>Написание функции вычисления интеграла для функции с помощью составных формул Симпсона и трапеций</w:t>
             </w:r>
             <w:r>
               <w:rPr>
@@ -2303,7 +2264,7 @@
                 <w:noProof/>
                 <w:webHidden/>
               </w:rPr>
-              <w:instrText xml:space="preserve"> PAGEREF _Toc87126300 \h </w:instrText>
+              <w:instrText xml:space="preserve"> PAGEREF _Toc87186483 \h </w:instrText>
             </w:r>
             <w:r>
               <w:rPr>
@@ -2345,7 +2306,7 @@
               <w:noProof/>
             </w:rPr>
           </w:pPr>
-          <w:hyperlink w:anchor="_Toc87126301" w:history="1">
+          <w:hyperlink w:anchor="_Toc87186484" w:history="1">
             <w:r>
               <w:rPr>
                 <w:rStyle w:val="a4"/>
@@ -2366,7 +2327,7 @@
                 <w:rFonts w:ascii="Times New Roman" w:hAnsi="Times New Roman" w:cs="Times New Roman"/>
                 <w:noProof/>
               </w:rPr>
-              <w:t>log-log график зависимости абсолютной погрешности численного интегрирования от шага интегрирования для обеих формул</w:t>
+              <w:t>Построение log-log график зависимости абсолютной погрешности численного интегрирования от шага интегрирования для обеих формул</w:t>
             </w:r>
             <w:r>
               <w:rPr>
@@ -2387,7 +2348,7 @@
                 <w:noProof/>
                 <w:webHidden/>
               </w:rPr>
-              <w:instrText xml:space="preserve"> PAGEREF _Toc87126301 \h </w:instrText>
+              <w:instrText xml:space="preserve"> PAGEREF _Toc87186484 \h </w:instrText>
             </w:r>
             <w:r>
               <w:rPr>
@@ -2429,7 +2390,7 @@
               <w:noProof/>
             </w:rPr>
           </w:pPr>
-          <w:hyperlink w:anchor="_Toc87126302" w:history="1">
+          <w:hyperlink w:anchor="_Toc87186485" w:history="1">
             <w:r>
               <w:rPr>
                 <w:rStyle w:val="a4"/>
@@ -2450,7 +2411,7 @@
                 <w:rFonts w:ascii="Times New Roman" w:hAnsi="Times New Roman" w:cs="Times New Roman"/>
                 <w:noProof/>
               </w:rPr>
-              <w:t>Порядок точности формулы. Анализ порядка точности, полученного с помощью графика и аналитически</w:t>
+              <w:t>Проведение анализа порядка точности, полученного с помощью графика и аналитически</w:t>
             </w:r>
             <w:r>
               <w:rPr>
@@ -2471,7 +2432,7 @@
                 <w:noProof/>
                 <w:webHidden/>
               </w:rPr>
-              <w:instrText xml:space="preserve"> PAGEREF _Toc87126302 \h </w:instrText>
+              <w:instrText xml:space="preserve"> PAGEREF _Toc87186485 \h </w:instrText>
             </w:r>
             <w:r>
               <w:rPr>
@@ -2512,7 +2473,7 @@
               <w:noProof/>
             </w:rPr>
           </w:pPr>
-          <w:hyperlink w:anchor="_Toc87126303" w:history="1">
+          <w:hyperlink w:anchor="_Toc87186486" w:history="1">
             <w:r>
               <w:rPr>
                 <w:rStyle w:val="a4"/>
@@ -2540,7 +2501,7 @@
                 <w:noProof/>
                 <w:webHidden/>
               </w:rPr>
-              <w:instrText xml:space="preserve"> PAGEREF _Toc87126303 \h </w:instrText>
+              <w:instrText xml:space="preserve"> PAGEREF _Toc87186486 \h </w:instrText>
             </w:r>
             <w:r>
               <w:rPr>
@@ -2581,7 +2542,7 @@
               <w:noProof/>
             </w:rPr>
           </w:pPr>
-          <w:hyperlink w:anchor="_Toc87126304" w:history="1">
+          <w:hyperlink w:anchor="_Toc87186487" w:history="1">
             <w:r>
               <w:rPr>
                 <w:rStyle w:val="a4"/>
@@ -2609,7 +2570,7 @@
                 <w:noProof/>
                 <w:webHidden/>
               </w:rPr>
-              <w:instrText xml:space="preserve"> PAGEREF _Toc87126304 \h </w:instrText>
+              <w:instrText xml:space="preserve"> PAGEREF _Toc87186487 \h </w:instrText>
             </w:r>
             <w:r>
               <w:rPr>
@@ -2688,7 +2649,7 @@
           <w:sz w:val="32"/>
         </w:rPr>
       </w:pPr>
-      <w:bookmarkStart w:id="0" w:name="_Toc87126295"/>
+      <w:bookmarkStart w:id="0" w:name="_Toc87186478"/>
       <w:r>
         <w:rPr>
           <w:rFonts w:ascii="Times New Roman" w:hAnsi="Times New Roman" w:cs="Times New Roman"/>
@@ -2737,7 +2698,21 @@
           <w:rFonts w:ascii="Times New Roman" w:hAnsi="Times New Roman" w:cs="Times New Roman"/>
           <w:sz w:val="28"/>
         </w:rPr>
-        <w:t xml:space="preserve"> одну из старейших задач вариационного исчисления: задачу о брахистохроне, т.е. задачу о кривой наискорейшего спуска. Она состоит в нахождении такой кривой, по которой материальная точка из точки </w:t>
+        <w:t xml:space="preserve"> одн</w:t>
+      </w:r>
+      <w:r>
+        <w:rPr>
+          <w:rFonts w:ascii="Times New Roman" w:hAnsi="Times New Roman" w:cs="Times New Roman"/>
+          <w:sz w:val="28"/>
+        </w:rPr>
+        <w:t>а</w:t>
+      </w:r>
+      <w:r>
+        <w:rPr>
+          <w:rFonts w:ascii="Times New Roman" w:hAnsi="Times New Roman" w:cs="Times New Roman"/>
+          <w:sz w:val="28"/>
+        </w:rPr>
+        <w:t xml:space="preserve"> из старейших задач вариационного исчисления: задачу о брахистохроне, т.е. задачу о кривой наискорейшего спуска. Она состоит в нахождении такой кривой, по которой материальная точка из точки </w:t>
       </w:r>
       <m:oMath>
         <m:r>
@@ -3849,13 +3824,53 @@
           <w:szCs w:val="28"/>
         </w:rPr>
       </w:pPr>
-      <w:r>
+    </w:p>
+    <w:p>
+      <w:pPr>
+        <w:spacing w:after="0" w:line="360" w:lineRule="auto"/>
+        <w:ind w:firstLine="851"/>
+        <w:jc w:val="both"/>
         <w:rPr>
           <w:rFonts w:ascii="Times New Roman" w:hAnsi="Times New Roman" w:cs="Times New Roman"/>
           <w:iCs/>
           <w:sz w:val="28"/>
           <w:szCs w:val="28"/>
         </w:rPr>
+      </w:pPr>
+    </w:p>
+    <w:p>
+      <w:pPr>
+        <w:spacing w:after="0" w:line="360" w:lineRule="auto"/>
+        <w:ind w:firstLine="851"/>
+        <w:jc w:val="both"/>
+        <w:rPr>
+          <w:rFonts w:ascii="Times New Roman" w:hAnsi="Times New Roman" w:cs="Times New Roman"/>
+          <w:iCs/>
+          <w:sz w:val="28"/>
+          <w:szCs w:val="28"/>
+        </w:rPr>
+      </w:pPr>
+    </w:p>
+    <w:p>
+      <w:pPr>
+        <w:spacing w:after="0" w:line="360" w:lineRule="auto"/>
+        <w:ind w:firstLine="851"/>
+        <w:jc w:val="both"/>
+        <w:rPr>
+          <w:rFonts w:ascii="Times New Roman" w:hAnsi="Times New Roman" w:cs="Times New Roman"/>
+          <w:iCs/>
+          <w:sz w:val="28"/>
+          <w:szCs w:val="28"/>
+        </w:rPr>
+      </w:pPr>
+      <w:r>
+        <w:rPr>
+          <w:rFonts w:ascii="Times New Roman" w:hAnsi="Times New Roman" w:cs="Times New Roman"/>
+          <w:iCs/>
+          <w:sz w:val="28"/>
+          <w:szCs w:val="28"/>
+        </w:rPr>
+        <w:lastRenderedPageBreak/>
         <w:t>Требуется (базовая часть):</w:t>
       </w:r>
     </w:p>
@@ -3883,9 +3898,9 @@
           <w:sz w:val="28"/>
           <w:szCs w:val="28"/>
         </w:rPr>
-        <w:lastRenderedPageBreak/>
         <w:t xml:space="preserve">Написать функцию </w:t>
       </w:r>
+      <w:proofErr w:type="spellStart"/>
       <w:r>
         <w:rPr>
           <w:rFonts w:ascii="Times New Roman" w:hAnsi="Times New Roman" w:cs="Times New Roman"/>
@@ -3903,7 +3918,17 @@
           <w:sz w:val="28"/>
           <w:szCs w:val="28"/>
         </w:rPr>
-        <w:t>simpson(</w:t>
+        <w:t>simpson</w:t>
+      </w:r>
+      <w:proofErr w:type="spellEnd"/>
+      <w:r>
+        <w:rPr>
+          <w:rFonts w:ascii="Times New Roman" w:hAnsi="Times New Roman" w:cs="Times New Roman"/>
+          <w:i/>
+          <w:sz w:val="28"/>
+          <w:szCs w:val="28"/>
+        </w:rPr>
+        <w:t>(</w:t>
       </w:r>
       <w:proofErr w:type="gramEnd"/>
       <w:r>
@@ -4008,6 +4033,7 @@
         </w:rPr>
         <w:t xml:space="preserve">Написать функцию </w:t>
       </w:r>
+      <w:proofErr w:type="spellStart"/>
       <w:r>
         <w:rPr>
           <w:rFonts w:ascii="Times New Roman" w:hAnsi="Times New Roman" w:cs="Times New Roman"/>
@@ -4015,7 +4041,17 @@
           <w:sz w:val="28"/>
           <w:szCs w:val="28"/>
         </w:rPr>
-        <w:t>composite_trapezoid (a, b, n, f)</w:t>
+        <w:t>composite_trapezoid</w:t>
+      </w:r>
+      <w:proofErr w:type="spellEnd"/>
+      <w:r>
+        <w:rPr>
+          <w:rFonts w:ascii="Times New Roman" w:hAnsi="Times New Roman" w:cs="Times New Roman"/>
+          <w:i/>
+          <w:sz w:val="28"/>
+          <w:szCs w:val="28"/>
+        </w:rPr>
+        <w:t xml:space="preserve"> (a, b, n, f)</w:t>
       </w:r>
       <w:r>
         <w:rPr>
@@ -4296,7 +4332,7 @@
           <w:sz w:val="32"/>
         </w:rPr>
       </w:pPr>
-      <w:bookmarkStart w:id="3" w:name="_Toc87126296"/>
+      <w:bookmarkStart w:id="3" w:name="_Toc87186479"/>
       <w:r>
         <w:rPr>
           <w:rFonts w:ascii="Times New Roman" w:hAnsi="Times New Roman" w:cs="Times New Roman"/>
@@ -4390,7 +4426,7 @@
           <w:sz w:val="32"/>
         </w:rPr>
       </w:pPr>
-      <w:bookmarkStart w:id="4" w:name="_Toc87126297"/>
+      <w:bookmarkStart w:id="4" w:name="_Toc87186480"/>
       <w:r>
         <w:rPr>
           <w:rFonts w:ascii="Times New Roman" w:hAnsi="Times New Roman" w:cs="Times New Roman"/>
@@ -4438,14 +4474,14 @@
           <w:sz w:val="28"/>
         </w:rPr>
       </w:pPr>
-      <w:bookmarkStart w:id="5" w:name="_Hlk87123744"/>
-      <w:bookmarkStart w:id="6" w:name="_Hlk87130149"/>
-      <w:r>
-        <w:rPr>
-          <w:rFonts w:ascii="Times New Roman" w:hAnsi="Times New Roman" w:cs="Times New Roman"/>
-          <w:sz w:val="28"/>
-        </w:rPr>
-        <w:t>Написан а</w:t>
+      <w:bookmarkStart w:id="5" w:name="_Hlk87130149"/>
+      <w:bookmarkStart w:id="6" w:name="_Hlk87123744"/>
+      <w:r>
+        <w:rPr>
+          <w:rFonts w:ascii="Times New Roman" w:hAnsi="Times New Roman" w:cs="Times New Roman"/>
+          <w:sz w:val="28"/>
+        </w:rPr>
+        <w:t>А</w:t>
       </w:r>
       <w:r>
         <w:rPr>
@@ -4454,15 +4490,15 @@
         </w:rPr>
         <w:t>лгоритм вычисления</w:t>
       </w:r>
+      <w:bookmarkEnd w:id="5"/>
+      <w:r>
+        <w:rPr>
+          <w:rFonts w:ascii="Times New Roman" w:hAnsi="Times New Roman" w:cs="Times New Roman"/>
+          <w:sz w:val="28"/>
+        </w:rPr>
+        <w:t xml:space="preserve"> интеграла с помощью составной формулы Симпсона</w:t>
+      </w:r>
       <w:bookmarkEnd w:id="6"/>
-      <w:r>
-        <w:rPr>
-          <w:rFonts w:ascii="Times New Roman" w:hAnsi="Times New Roman" w:cs="Times New Roman"/>
-          <w:sz w:val="28"/>
-        </w:rPr>
-        <w:t xml:space="preserve"> интеграла с помощью составной формулы Симпсона</w:t>
-      </w:r>
-      <w:bookmarkEnd w:id="5"/>
     </w:p>
     <w:p>
       <w:pPr>
@@ -4477,14 +4513,15 @@
           <w:sz w:val="28"/>
         </w:rPr>
       </w:pPr>
-      <w:bookmarkStart w:id="7" w:name="_Hlk87123756"/>
-      <w:bookmarkStart w:id="8" w:name="_Hlk87130164"/>
-      <w:r>
-        <w:rPr>
-          <w:rFonts w:ascii="Times New Roman" w:hAnsi="Times New Roman" w:cs="Times New Roman"/>
-          <w:sz w:val="28"/>
-        </w:rPr>
-        <w:t>Написан а</w:t>
+      <w:bookmarkStart w:id="7" w:name="_Hlk87130164"/>
+      <w:bookmarkStart w:id="8" w:name="_Hlk87123756"/>
+      <w:r>
+        <w:rPr>
+          <w:rFonts w:ascii="Times New Roman" w:hAnsi="Times New Roman" w:cs="Times New Roman"/>
+          <w:sz w:val="28"/>
+        </w:rPr>
+        <w:lastRenderedPageBreak/>
+        <w:t>А</w:t>
       </w:r>
       <w:r>
         <w:rPr>
@@ -4493,15 +4530,15 @@
         </w:rPr>
         <w:t>лгоритм вычисления</w:t>
       </w:r>
+      <w:bookmarkEnd w:id="7"/>
+      <w:r>
+        <w:rPr>
+          <w:rFonts w:ascii="Times New Roman" w:hAnsi="Times New Roman" w:cs="Times New Roman"/>
+          <w:sz w:val="28"/>
+        </w:rPr>
+        <w:t xml:space="preserve"> интеграла с помощью составной формулы трапеции</w:t>
+      </w:r>
       <w:bookmarkEnd w:id="8"/>
-      <w:r>
-        <w:rPr>
-          <w:rFonts w:ascii="Times New Roman" w:hAnsi="Times New Roman" w:cs="Times New Roman"/>
-          <w:sz w:val="28"/>
-        </w:rPr>
-        <w:t xml:space="preserve"> интеграла с помощью составной формулы трапеции</w:t>
-      </w:r>
-      <w:bookmarkEnd w:id="7"/>
     </w:p>
     <w:p>
       <w:pPr>
@@ -4522,8 +4559,35 @@
           <w:rFonts w:ascii="Times New Roman" w:hAnsi="Times New Roman" w:cs="Times New Roman"/>
           <w:sz w:val="28"/>
         </w:rPr>
-        <w:lastRenderedPageBreak/>
-        <w:t>Написана функция вычисления и</w:t>
+        <w:t>Напис</w:t>
+      </w:r>
+      <w:r>
+        <w:rPr>
+          <w:rFonts w:ascii="Times New Roman" w:hAnsi="Times New Roman" w:cs="Times New Roman"/>
+          <w:sz w:val="28"/>
+        </w:rPr>
+        <w:t>ание</w:t>
+      </w:r>
+      <w:r>
+        <w:rPr>
+          <w:rFonts w:ascii="Times New Roman" w:hAnsi="Times New Roman" w:cs="Times New Roman"/>
+          <w:sz w:val="28"/>
+        </w:rPr>
+        <w:t xml:space="preserve"> функци</w:t>
+      </w:r>
+      <w:r>
+        <w:rPr>
+          <w:rFonts w:ascii="Times New Roman" w:hAnsi="Times New Roman" w:cs="Times New Roman"/>
+          <w:sz w:val="28"/>
+        </w:rPr>
+        <w:t>и</w:t>
+      </w:r>
+      <w:r>
+        <w:rPr>
+          <w:rFonts w:ascii="Times New Roman" w:hAnsi="Times New Roman" w:cs="Times New Roman"/>
+          <w:sz w:val="28"/>
+        </w:rPr>
+        <w:t xml:space="preserve"> вычисления и</w:t>
       </w:r>
       <w:r>
         <w:rPr>
@@ -4561,31 +4625,54 @@
           <w:sz w:val="28"/>
         </w:rPr>
       </w:pPr>
-      <w:bookmarkStart w:id="10" w:name="_Hlk87123795"/>
-      <w:bookmarkStart w:id="11" w:name="_Hlk87130194"/>
-      <w:r>
-        <w:rPr>
-          <w:rFonts w:ascii="Times New Roman" w:hAnsi="Times New Roman" w:cs="Times New Roman"/>
-          <w:sz w:val="28"/>
-        </w:rPr>
-        <w:t xml:space="preserve">Выведен </w:t>
-      </w:r>
-      <w:r>
-        <w:rPr>
-          <w:rFonts w:ascii="Times New Roman" w:hAnsi="Times New Roman" w:cs="Times New Roman"/>
-          <w:sz w:val="28"/>
-        </w:rPr>
-        <w:t xml:space="preserve">log-log график зависимости абсолютной погрешности численного интегрирования от шага интегрирования для обеих </w:t>
+      <w:bookmarkStart w:id="10" w:name="_Hlk87130194"/>
+      <w:bookmarkStart w:id="11" w:name="_Hlk87123795"/>
+      <w:r>
+        <w:rPr>
+          <w:rFonts w:ascii="Times New Roman" w:hAnsi="Times New Roman" w:cs="Times New Roman"/>
+          <w:sz w:val="28"/>
+        </w:rPr>
+        <w:t>Построен</w:t>
+      </w:r>
+      <w:r>
+        <w:rPr>
+          <w:rFonts w:ascii="Times New Roman" w:hAnsi="Times New Roman" w:cs="Times New Roman"/>
+          <w:sz w:val="28"/>
+        </w:rPr>
+        <w:t>ие</w:t>
+      </w:r>
+      <w:r>
+        <w:rPr>
+          <w:rFonts w:ascii="Times New Roman" w:hAnsi="Times New Roman" w:cs="Times New Roman"/>
+          <w:sz w:val="28"/>
+        </w:rPr>
+        <w:t xml:space="preserve"> </w:t>
+      </w:r>
+      <w:proofErr w:type="spellStart"/>
+      <w:r>
+        <w:rPr>
+          <w:rFonts w:ascii="Times New Roman" w:hAnsi="Times New Roman" w:cs="Times New Roman"/>
+          <w:sz w:val="28"/>
+        </w:rPr>
+        <w:t>log-log</w:t>
+      </w:r>
+      <w:proofErr w:type="spellEnd"/>
+      <w:r>
+        <w:rPr>
+          <w:rFonts w:ascii="Times New Roman" w:hAnsi="Times New Roman" w:cs="Times New Roman"/>
+          <w:sz w:val="28"/>
+        </w:rPr>
+        <w:t xml:space="preserve"> график зависимости абсолютной погрешности численного интегрирования от шага интегрирования для обеих </w:t>
+      </w:r>
+      <w:bookmarkEnd w:id="10"/>
+      <w:r>
+        <w:rPr>
+          <w:rFonts w:ascii="Times New Roman" w:hAnsi="Times New Roman" w:cs="Times New Roman"/>
+          <w:sz w:val="28"/>
+        </w:rPr>
+        <w:t>формул</w:t>
       </w:r>
       <w:bookmarkEnd w:id="11"/>
-      <w:r>
-        <w:rPr>
-          <w:rFonts w:ascii="Times New Roman" w:hAnsi="Times New Roman" w:cs="Times New Roman"/>
-          <w:sz w:val="28"/>
-        </w:rPr>
-        <w:t>формул</w:t>
-      </w:r>
-      <w:bookmarkEnd w:id="10"/>
     </w:p>
     <w:p>
       <w:pPr>
@@ -4601,50 +4688,13 @@
         </w:rPr>
       </w:pPr>
       <w:bookmarkStart w:id="12" w:name="_Hlk87123808"/>
-      <w:bookmarkStart w:id="13" w:name="_Hlk87130210"/>
-      <w:r>
-        <w:rPr>
-          <w:rFonts w:ascii="Times New Roman" w:hAnsi="Times New Roman" w:cs="Times New Roman"/>
-          <w:sz w:val="28"/>
-        </w:rPr>
-        <w:t>Проанализирован п</w:t>
-      </w:r>
-      <w:r>
-        <w:rPr>
-          <w:rFonts w:ascii="Times New Roman" w:hAnsi="Times New Roman" w:cs="Times New Roman"/>
-          <w:sz w:val="28"/>
-        </w:rPr>
-        <w:t>орядок точности формулы.</w:t>
-      </w:r>
-      <w:r>
-        <w:rPr>
-          <w:rFonts w:ascii="Times New Roman" w:hAnsi="Times New Roman" w:cs="Times New Roman"/>
-          <w:sz w:val="28"/>
-        </w:rPr>
-        <w:t xml:space="preserve"> Проведен</w:t>
-      </w:r>
-      <w:r>
-        <w:rPr>
-          <w:rFonts w:ascii="Times New Roman" w:hAnsi="Times New Roman" w:cs="Times New Roman"/>
-          <w:sz w:val="28"/>
-        </w:rPr>
-        <w:t xml:space="preserve"> </w:t>
-      </w:r>
-      <w:r>
-        <w:rPr>
-          <w:rFonts w:ascii="Times New Roman" w:hAnsi="Times New Roman" w:cs="Times New Roman"/>
-          <w:sz w:val="28"/>
-        </w:rPr>
-        <w:t>а</w:t>
-      </w:r>
-      <w:r>
-        <w:rPr>
-          <w:rFonts w:ascii="Times New Roman" w:hAnsi="Times New Roman" w:cs="Times New Roman"/>
-          <w:sz w:val="28"/>
-        </w:rPr>
-        <w:t xml:space="preserve">нализ порядка точности, полученного с помощью графика и </w:t>
-      </w:r>
-      <w:bookmarkEnd w:id="13"/>
+      <w:r>
+        <w:rPr>
+          <w:rFonts w:ascii="Times New Roman" w:hAnsi="Times New Roman" w:cs="Times New Roman"/>
+          <w:sz w:val="28"/>
+        </w:rPr>
+        <w:t xml:space="preserve">Проведение анализа порядка точности, полученного с помощью графика и </w:t>
+      </w:r>
       <w:r>
         <w:rPr>
           <w:rFonts w:ascii="Times New Roman" w:hAnsi="Times New Roman" w:cs="Times New Roman"/>
@@ -4692,8 +4742,8 @@
           <w:sz w:val="32"/>
         </w:rPr>
       </w:pPr>
-      <w:bookmarkStart w:id="14" w:name="_Toc87126298"/>
-      <w:bookmarkStart w:id="15" w:name="_Hlk83575657"/>
+      <w:bookmarkStart w:id="13" w:name="_Hlk83575657"/>
+      <w:bookmarkStart w:id="14" w:name="_Toc87186481"/>
       <w:r>
         <w:rPr>
           <w:rFonts w:ascii="Times New Roman" w:hAnsi="Times New Roman" w:cs="Times New Roman"/>
@@ -4701,7 +4751,7 @@
           <w:sz w:val="32"/>
         </w:rPr>
         <w:lastRenderedPageBreak/>
-        <w:t>Написан алгоритм вычисления</w:t>
+        <w:t>А</w:t>
       </w:r>
       <w:r>
         <w:rPr>
@@ -4709,11 +4759,19 @@
           <w:color w:val="auto"/>
           <w:sz w:val="32"/>
         </w:rPr>
-        <w:t xml:space="preserve"> интеграла с помощью составной формулы Симпсона</w:t>
+        <w:t xml:space="preserve">лгоритм вычисления интеграла с помощью составной формулы </w:t>
+      </w:r>
+      <w:r>
+        <w:rPr>
+          <w:rFonts w:ascii="Times New Roman" w:hAnsi="Times New Roman" w:cs="Times New Roman"/>
+          <w:color w:val="auto"/>
+          <w:sz w:val="32"/>
+        </w:rPr>
+        <w:t>Симпсона</w:t>
       </w:r>
       <w:bookmarkEnd w:id="14"/>
     </w:p>
-    <w:bookmarkEnd w:id="15"/>
+    <w:bookmarkEnd w:id="13"/>
     <w:p>
       <w:pPr>
         <w:spacing w:after="0" w:line="360" w:lineRule="auto"/>
@@ -4905,8 +4963,8 @@
                   </m:sSub>
                 </m:e>
               </m:d>
-              <w:bookmarkStart w:id="16" w:name="Формула_3"/>
-              <w:bookmarkEnd w:id="16"/>
+              <w:bookmarkStart w:id="15" w:name="Формула_3"/>
+              <w:bookmarkEnd w:id="15"/>
               <m:r>
                 <w:rPr>
                   <w:rFonts w:ascii="Cambria Math" w:hAnsi="Cambria Math" w:cs="Times New Roman"/>
@@ -5572,14 +5630,6 @@
           <w:sz w:val="28"/>
           <w:szCs w:val="28"/>
         </w:rPr>
-        <w:t xml:space="preserve"> такое</w:t>
-      </w:r>
-      <w:r>
-        <w:rPr>
-          <w:rFonts w:ascii="Times New Roman" w:hAnsi="Times New Roman" w:cs="Times New Roman"/>
-          <w:sz w:val="28"/>
-          <w:szCs w:val="28"/>
-        </w:rPr>
         <w:t>,</w:t>
       </w:r>
       <w:r>
@@ -5721,7 +5771,14 @@
           <w:rFonts w:ascii="Times New Roman" w:hAnsi="Times New Roman" w:cs="Times New Roman"/>
           <w:sz w:val="28"/>
         </w:rPr>
-        <w:t xml:space="preserve"> опустим</w:t>
+        <w:t xml:space="preserve"> </w:t>
+      </w:r>
+      <w:r>
+        <w:rPr>
+          <w:rFonts w:ascii="Times New Roman" w:hAnsi="Times New Roman" w:cs="Times New Roman"/>
+          <w:sz w:val="28"/>
+        </w:rPr>
+        <w:t>опускаем</w:t>
       </w:r>
       <w:r>
         <w:rPr>
@@ -5748,7 +5805,7 @@
           <w:sz w:val="28"/>
         </w:rPr>
       </w:pPr>
-      <w:bookmarkStart w:id="17" w:name="_Hlk87124085"/>
+      <w:bookmarkStart w:id="16" w:name="_Hlk87124085"/>
       <w:r>
         <w:rPr>
           <w:rFonts w:ascii="Times New Roman" w:hAnsi="Times New Roman" w:cs="Times New Roman"/>
@@ -5756,7 +5813,7 @@
         </w:rPr>
         <w:t xml:space="preserve">Реализация данного алгоритма представлена </w:t>
       </w:r>
-      <w:bookmarkEnd w:id="17"/>
+      <w:bookmarkEnd w:id="16"/>
       <w:r>
         <w:rPr>
           <w:rFonts w:ascii="Times New Roman" w:hAnsi="Times New Roman" w:cs="Times New Roman"/>
@@ -5834,6 +5891,7 @@
         </w:rPr>
         <w:t xml:space="preserve">def </w:t>
       </w:r>
+      <w:proofErr w:type="spellStart"/>
       <w:r>
         <w:rPr>
           <w:rFonts w:ascii="JetBrains Mono" w:eastAsia="Times New Roman" w:hAnsi="JetBrains Mono" w:cs="Courier New"/>
@@ -5855,6 +5913,7 @@
         </w:rPr>
         <w:t>simpson</w:t>
       </w:r>
+      <w:proofErr w:type="spellEnd"/>
       <w:r>
         <w:rPr>
           <w:rFonts w:ascii="JetBrains Mono" w:eastAsia="Times New Roman" w:hAnsi="JetBrains Mono" w:cs="Courier New"/>
@@ -5872,7 +5931,27 @@
           <w:szCs w:val="20"/>
           <w:lang w:val="en-US"/>
         </w:rPr>
-        <w:t>a, b, n, func):</w:t>
+        <w:t xml:space="preserve">a, b, n, </w:t>
+      </w:r>
+      <w:proofErr w:type="spellStart"/>
+      <w:r>
+        <w:rPr>
+          <w:rFonts w:ascii="JetBrains Mono" w:eastAsia="Times New Roman" w:hAnsi="JetBrains Mono" w:cs="Courier New"/>
+          <w:sz w:val="20"/>
+          <w:szCs w:val="20"/>
+          <w:lang w:val="en-US"/>
+        </w:rPr>
+        <w:t>func</w:t>
+      </w:r>
+      <w:proofErr w:type="spellEnd"/>
+      <w:r>
+        <w:rPr>
+          <w:rFonts w:ascii="JetBrains Mono" w:eastAsia="Times New Roman" w:hAnsi="JetBrains Mono" w:cs="Courier New"/>
+          <w:sz w:val="20"/>
+          <w:szCs w:val="20"/>
+          <w:lang w:val="en-US"/>
+        </w:rPr>
+        <w:t>):</w:t>
       </w:r>
     </w:p>
     <w:p>
@@ -5914,6 +5993,7 @@
           <w:rFonts w:ascii="JetBrains Mono" w:eastAsia="Times New Roman" w:hAnsi="JetBrains Mono" w:cs="Courier New"/>
           <w:sz w:val="20"/>
           <w:szCs w:val="20"/>
+          <w:lang w:val="en-US"/>
         </w:rPr>
         <w:t xml:space="preserve">    </w:t>
       </w:r>
@@ -5998,16 +6078,7 @@
           <w:szCs w:val="20"/>
           <w:lang w:val="en-US"/>
         </w:rPr>
-        <w:t xml:space="preserve">    </w:t>
-      </w:r>
-      <w:r>
-        <w:rPr>
-          <w:rFonts w:ascii="JetBrains Mono" w:eastAsia="Times New Roman" w:hAnsi="JetBrains Mono" w:cs="Courier New"/>
-          <w:sz w:val="20"/>
-          <w:szCs w:val="20"/>
-          <w:lang w:val="en-US"/>
-        </w:rPr>
-        <w:t xml:space="preserve">    </w:t>
+        <w:t xml:space="preserve">        </w:t>
       </w:r>
       <w:r>
         <w:rPr>
@@ -6060,8 +6131,10 @@
           <w:szCs w:val="20"/>
           <w:lang w:val="en-US"/>
         </w:rPr>
-        <w:t xml:space="preserve">    </w:t>
-      </w:r>
+        <w:t xml:space="preserve">    x = </w:t>
+      </w:r>
+      <w:proofErr w:type="spellStart"/>
+      <w:proofErr w:type="gramStart"/>
       <w:r>
         <w:rPr>
           <w:rFonts w:ascii="JetBrains Mono" w:eastAsia="Times New Roman" w:hAnsi="JetBrains Mono" w:cs="Courier New"/>
@@ -6069,18 +6142,9 @@
           <w:szCs w:val="20"/>
           <w:lang w:val="en-US"/>
         </w:rPr>
-        <w:t xml:space="preserve">x = </w:t>
-      </w:r>
-      <w:proofErr w:type="gramStart"/>
-      <w:r>
-        <w:rPr>
-          <w:rFonts w:ascii="JetBrains Mono" w:eastAsia="Times New Roman" w:hAnsi="JetBrains Mono" w:cs="Courier New"/>
-          <w:sz w:val="20"/>
-          <w:szCs w:val="20"/>
-          <w:lang w:val="en-US"/>
-        </w:rPr>
         <w:t>np.linspace</w:t>
       </w:r>
+      <w:proofErr w:type="spellEnd"/>
       <w:proofErr w:type="gramEnd"/>
       <w:r>
         <w:rPr>
@@ -6212,7 +6276,27 @@
           <w:szCs w:val="20"/>
           <w:lang w:val="en-US"/>
         </w:rPr>
-        <w:t xml:space="preserve">    result = func(</w:t>
+        <w:t xml:space="preserve">    result = </w:t>
+      </w:r>
+      <w:proofErr w:type="spellStart"/>
+      <w:r>
+        <w:rPr>
+          <w:rFonts w:ascii="JetBrains Mono" w:eastAsia="Times New Roman" w:hAnsi="JetBrains Mono" w:cs="Courier New"/>
+          <w:sz w:val="20"/>
+          <w:szCs w:val="20"/>
+          <w:lang w:val="en-US"/>
+        </w:rPr>
+        <w:t>func</w:t>
+      </w:r>
+      <w:proofErr w:type="spellEnd"/>
+      <w:r>
+        <w:rPr>
+          <w:rFonts w:ascii="JetBrains Mono" w:eastAsia="Times New Roman" w:hAnsi="JetBrains Mono" w:cs="Courier New"/>
+          <w:sz w:val="20"/>
+          <w:szCs w:val="20"/>
+          <w:lang w:val="en-US"/>
+        </w:rPr>
+        <w:t>(</w:t>
       </w:r>
       <w:proofErr w:type="gramStart"/>
       <w:r>
@@ -6323,6 +6407,7 @@
         </w:rPr>
         <w:t xml:space="preserve">for </w:t>
       </w:r>
+      <w:proofErr w:type="spellStart"/>
       <w:r>
         <w:rPr>
           <w:rFonts w:ascii="JetBrains Mono" w:eastAsia="Times New Roman" w:hAnsi="JetBrains Mono" w:cs="Courier New"/>
@@ -6330,7 +6415,17 @@
           <w:szCs w:val="20"/>
           <w:lang w:val="en-US"/>
         </w:rPr>
-        <w:t xml:space="preserve">x_cur </w:t>
+        <w:t>x_cur</w:t>
+      </w:r>
+      <w:proofErr w:type="spellEnd"/>
+      <w:r>
+        <w:rPr>
+          <w:rFonts w:ascii="JetBrains Mono" w:eastAsia="Times New Roman" w:hAnsi="JetBrains Mono" w:cs="Courier New"/>
+          <w:sz w:val="20"/>
+          <w:szCs w:val="20"/>
+          <w:lang w:val="en-US"/>
+        </w:rPr>
+        <w:t xml:space="preserve"> </w:t>
       </w:r>
       <w:r>
         <w:rPr>
@@ -6404,7 +6499,47 @@
           <w:szCs w:val="20"/>
           <w:lang w:val="en-US"/>
         </w:rPr>
-        <w:t xml:space="preserve">        result = result + 2 * func(x_cur)</w:t>
+        <w:t xml:space="preserve">        result = result + 2 * </w:t>
+      </w:r>
+      <w:proofErr w:type="spellStart"/>
+      <w:r>
+        <w:rPr>
+          <w:rFonts w:ascii="JetBrains Mono" w:eastAsia="Times New Roman" w:hAnsi="JetBrains Mono" w:cs="Courier New"/>
+          <w:sz w:val="20"/>
+          <w:szCs w:val="20"/>
+          <w:lang w:val="en-US"/>
+        </w:rPr>
+        <w:t>func</w:t>
+      </w:r>
+      <w:proofErr w:type="spellEnd"/>
+      <w:r>
+        <w:rPr>
+          <w:rFonts w:ascii="JetBrains Mono" w:eastAsia="Times New Roman" w:hAnsi="JetBrains Mono" w:cs="Courier New"/>
+          <w:sz w:val="20"/>
+          <w:szCs w:val="20"/>
+          <w:lang w:val="en-US"/>
+        </w:rPr>
+        <w:t>(</w:t>
+      </w:r>
+      <w:proofErr w:type="spellStart"/>
+      <w:r>
+        <w:rPr>
+          <w:rFonts w:ascii="JetBrains Mono" w:eastAsia="Times New Roman" w:hAnsi="JetBrains Mono" w:cs="Courier New"/>
+          <w:sz w:val="20"/>
+          <w:szCs w:val="20"/>
+          <w:lang w:val="en-US"/>
+        </w:rPr>
+        <w:t>x_cur</w:t>
+      </w:r>
+      <w:proofErr w:type="spellEnd"/>
+      <w:r>
+        <w:rPr>
+          <w:rFonts w:ascii="JetBrains Mono" w:eastAsia="Times New Roman" w:hAnsi="JetBrains Mono" w:cs="Courier New"/>
+          <w:sz w:val="20"/>
+          <w:szCs w:val="20"/>
+          <w:lang w:val="en-US"/>
+        </w:rPr>
+        <w:t>)</w:t>
       </w:r>
     </w:p>
     <w:p>
@@ -6460,6 +6595,7 @@
         </w:rPr>
         <w:t xml:space="preserve">for </w:t>
       </w:r>
+      <w:proofErr w:type="spellStart"/>
       <w:r>
         <w:rPr>
           <w:rFonts w:ascii="JetBrains Mono" w:eastAsia="Times New Roman" w:hAnsi="JetBrains Mono" w:cs="Courier New"/>
@@ -6467,7 +6603,17 @@
           <w:szCs w:val="20"/>
           <w:lang w:val="en-US"/>
         </w:rPr>
-        <w:t xml:space="preserve">x_cur </w:t>
+        <w:t>x_cur</w:t>
+      </w:r>
+      <w:proofErr w:type="spellEnd"/>
+      <w:r>
+        <w:rPr>
+          <w:rFonts w:ascii="JetBrains Mono" w:eastAsia="Times New Roman" w:hAnsi="JetBrains Mono" w:cs="Courier New"/>
+          <w:sz w:val="20"/>
+          <w:szCs w:val="20"/>
+          <w:lang w:val="en-US"/>
+        </w:rPr>
+        <w:t xml:space="preserve"> </w:t>
       </w:r>
       <w:r>
         <w:rPr>
@@ -6541,7 +6687,47 @@
           <w:szCs w:val="20"/>
           <w:lang w:val="en-US"/>
         </w:rPr>
-        <w:t xml:space="preserve">        result = result + 4 * func(x_cur)</w:t>
+        <w:t xml:space="preserve">        result = result + 4 * </w:t>
+      </w:r>
+      <w:proofErr w:type="spellStart"/>
+      <w:r>
+        <w:rPr>
+          <w:rFonts w:ascii="JetBrains Mono" w:eastAsia="Times New Roman" w:hAnsi="JetBrains Mono" w:cs="Courier New"/>
+          <w:sz w:val="20"/>
+          <w:szCs w:val="20"/>
+          <w:lang w:val="en-US"/>
+        </w:rPr>
+        <w:t>func</w:t>
+      </w:r>
+      <w:proofErr w:type="spellEnd"/>
+      <w:r>
+        <w:rPr>
+          <w:rFonts w:ascii="JetBrains Mono" w:eastAsia="Times New Roman" w:hAnsi="JetBrains Mono" w:cs="Courier New"/>
+          <w:sz w:val="20"/>
+          <w:szCs w:val="20"/>
+          <w:lang w:val="en-US"/>
+        </w:rPr>
+        <w:t>(</w:t>
+      </w:r>
+      <w:proofErr w:type="spellStart"/>
+      <w:r>
+        <w:rPr>
+          <w:rFonts w:ascii="JetBrains Mono" w:eastAsia="Times New Roman" w:hAnsi="JetBrains Mono" w:cs="Courier New"/>
+          <w:sz w:val="20"/>
+          <w:szCs w:val="20"/>
+          <w:lang w:val="en-US"/>
+        </w:rPr>
+        <w:t>x_cur</w:t>
+      </w:r>
+      <w:proofErr w:type="spellEnd"/>
+      <w:r>
+        <w:rPr>
+          <w:rFonts w:ascii="JetBrains Mono" w:eastAsia="Times New Roman" w:hAnsi="JetBrains Mono" w:cs="Courier New"/>
+          <w:sz w:val="20"/>
+          <w:szCs w:val="20"/>
+          <w:lang w:val="en-US"/>
+        </w:rPr>
+        <w:t>)</w:t>
       </w:r>
     </w:p>
     <w:p>
@@ -6620,7 +6806,27 @@
           <w:szCs w:val="20"/>
           <w:lang w:val="en-US"/>
         </w:rPr>
-        <w:t xml:space="preserve">    result = result + func(</w:t>
+        <w:t xml:space="preserve">    result = result + </w:t>
+      </w:r>
+      <w:proofErr w:type="spellStart"/>
+      <w:r>
+        <w:rPr>
+          <w:rFonts w:ascii="JetBrains Mono" w:eastAsia="Times New Roman" w:hAnsi="JetBrains Mono" w:cs="Courier New"/>
+          <w:sz w:val="20"/>
+          <w:szCs w:val="20"/>
+          <w:lang w:val="en-US"/>
+        </w:rPr>
+        <w:t>func</w:t>
+      </w:r>
+      <w:proofErr w:type="spellEnd"/>
+      <w:r>
+        <w:rPr>
+          <w:rFonts w:ascii="JetBrains Mono" w:eastAsia="Times New Roman" w:hAnsi="JetBrains Mono" w:cs="Courier New"/>
+          <w:sz w:val="20"/>
+          <w:szCs w:val="20"/>
+          <w:lang w:val="en-US"/>
+        </w:rPr>
+        <w:t>(</w:t>
       </w:r>
       <w:proofErr w:type="gramStart"/>
       <w:r>
@@ -6778,14 +6984,14 @@
           <w:sz w:val="32"/>
         </w:rPr>
       </w:pPr>
-      <w:bookmarkStart w:id="18" w:name="_Toc87126299"/>
+      <w:bookmarkStart w:id="17" w:name="_Toc87186482"/>
       <w:r>
         <w:rPr>
           <w:rFonts w:ascii="Times New Roman" w:hAnsi="Times New Roman" w:cs="Times New Roman"/>
           <w:color w:val="auto"/>
           <w:sz w:val="32"/>
         </w:rPr>
-        <w:t>Написан алгоритм вычисления</w:t>
+        <w:t>А</w:t>
       </w:r>
       <w:r>
         <w:rPr>
@@ -6793,9 +6999,17 @@
           <w:color w:val="auto"/>
           <w:sz w:val="32"/>
         </w:rPr>
-        <w:t xml:space="preserve"> интеграла с помощью составной формулы трапеции</w:t>
-      </w:r>
-      <w:bookmarkEnd w:id="18"/>
+        <w:t xml:space="preserve">лгоритм вычисления интеграла с помощью составной формулы </w:t>
+      </w:r>
+      <w:r>
+        <w:rPr>
+          <w:rFonts w:ascii="Times New Roman" w:hAnsi="Times New Roman" w:cs="Times New Roman"/>
+          <w:color w:val="auto"/>
+          <w:sz w:val="32"/>
+        </w:rPr>
+        <w:t>трапеции</w:t>
+      </w:r>
+      <w:bookmarkEnd w:id="17"/>
     </w:p>
     <w:p>
       <w:pPr>
@@ -6812,7 +7026,21 @@
           <w:rFonts w:ascii="Times New Roman" w:hAnsi="Times New Roman" w:cs="Times New Roman"/>
           <w:sz w:val="28"/>
         </w:rPr>
-        <w:t>Из курса лекций мы знаем, что составная формула трапеций имеет вид</w:t>
+        <w:t xml:space="preserve">Из курса лекций </w:t>
+      </w:r>
+      <w:r>
+        <w:rPr>
+          <w:rFonts w:ascii="Times New Roman" w:hAnsi="Times New Roman" w:cs="Times New Roman"/>
+          <w:sz w:val="28"/>
+        </w:rPr>
+        <w:t>известно</w:t>
+      </w:r>
+      <w:r>
+        <w:rPr>
+          <w:rFonts w:ascii="Times New Roman" w:hAnsi="Times New Roman" w:cs="Times New Roman"/>
+          <w:sz w:val="28"/>
+        </w:rPr>
+        <w:t>, что составная формула трапеций имеет вид</w:t>
       </w:r>
       <w:r>
         <w:rPr>
@@ -6976,8 +7204,8 @@
                 </w:rPr>
                 <m:t>+</m:t>
               </m:r>
-              <w:bookmarkStart w:id="19" w:name="Формула_4"/>
-              <w:bookmarkEnd w:id="19"/>
+              <w:bookmarkStart w:id="18" w:name="Формула_4"/>
+              <w:bookmarkEnd w:id="18"/>
               <m:r>
                 <w:rPr>
                   <w:rFonts w:ascii="Cambria Math" w:hAnsi="Cambria Math" w:cs="Times New Roman"/>
@@ -7250,14 +7478,7 @@
               <w:rFonts w:ascii="Cambria Math" w:hAnsi="Cambria Math" w:cs="Times New Roman"/>
               <w:sz w:val="28"/>
             </w:rPr>
-            <m:t>,</m:t>
-          </m:r>
-          <m:r>
-            <w:rPr>
-              <w:rFonts w:ascii="Cambria Math" w:hAnsi="Cambria Math" w:cs="Times New Roman"/>
-              <w:sz w:val="28"/>
-            </w:rPr>
-            <m:t xml:space="preserve">   </m:t>
+            <m:t xml:space="preserve">,   </m:t>
           </m:r>
           <m:d>
             <m:dPr>
@@ -7608,7 +7829,7 @@
           <w:sz w:val="28"/>
           <w:szCs w:val="28"/>
         </w:rPr>
-        <w:t xml:space="preserve">, то для </w:t>
+        <w:t xml:space="preserve">, что для </w:t>
       </w:r>
       <m:oMath>
         <m:r>
@@ -7800,6 +8021,7 @@
         </w:numPr>
         <w:rPr>
           <w:rFonts w:ascii="JetBrains Mono" w:hAnsi="JetBrains Mono"/>
+          <w:lang w:val="en-US"/>
         </w:rPr>
       </w:pPr>
       <w:r>
@@ -7810,6 +8032,7 @@
         </w:rPr>
         <w:t xml:space="preserve">def </w:t>
       </w:r>
+      <w:proofErr w:type="spellStart"/>
       <w:r>
         <w:rPr>
           <w:rFonts w:ascii="JetBrains Mono" w:hAnsi="JetBrains Mono"/>
@@ -7827,6 +8050,7 @@
         </w:rPr>
         <w:t>trapezoid</w:t>
       </w:r>
+      <w:proofErr w:type="spellEnd"/>
       <w:r>
         <w:rPr>
           <w:rFonts w:ascii="JetBrains Mono" w:hAnsi="JetBrains Mono"/>
@@ -7840,7 +8064,23 @@
           <w:rFonts w:ascii="JetBrains Mono" w:hAnsi="JetBrains Mono"/>
           <w:lang w:val="en-US"/>
         </w:rPr>
-        <w:t>a, b, n, func):</w:t>
+        <w:t xml:space="preserve">a, b, n, </w:t>
+      </w:r>
+      <w:proofErr w:type="spellStart"/>
+      <w:r>
+        <w:rPr>
+          <w:rFonts w:ascii="JetBrains Mono" w:hAnsi="JetBrains Mono"/>
+          <w:lang w:val="en-US"/>
+        </w:rPr>
+        <w:t>func</w:t>
+      </w:r>
+      <w:proofErr w:type="spellEnd"/>
+      <w:r>
+        <w:rPr>
+          <w:rFonts w:ascii="JetBrains Mono" w:hAnsi="JetBrains Mono"/>
+          <w:lang w:val="en-US"/>
+        </w:rPr>
+        <w:t>):</w:t>
       </w:r>
     </w:p>
     <w:p>
@@ -7859,14 +8099,7 @@
           <w:rFonts w:ascii="JetBrains Mono" w:hAnsi="JetBrains Mono"/>
           <w:lang w:val="en-US"/>
         </w:rPr>
-        <w:t xml:space="preserve">    </w:t>
-      </w:r>
-      <w:r>
-        <w:rPr>
-          <w:rFonts w:ascii="JetBrains Mono" w:hAnsi="JetBrains Mono"/>
-          <w:lang w:val="en-US"/>
-        </w:rPr>
-        <w:t xml:space="preserve"> </w:t>
+        <w:t xml:space="preserve">     </w:t>
       </w:r>
       <w:r>
         <w:rPr>
@@ -7955,6 +8188,7 @@
         </w:rPr>
         <w:t xml:space="preserve">    x = </w:t>
       </w:r>
+      <w:proofErr w:type="spellStart"/>
       <w:proofErr w:type="gramStart"/>
       <w:r>
         <w:rPr>
@@ -7963,6 +8197,7 @@
         </w:rPr>
         <w:t>np.linspace</w:t>
       </w:r>
+      <w:proofErr w:type="spellEnd"/>
       <w:proofErr w:type="gramEnd"/>
       <w:r>
         <w:rPr>
@@ -8024,7 +8259,35 @@
         <w:rPr>
           <w:rFonts w:ascii="JetBrains Mono" w:hAnsi="JetBrains Mono"/>
         </w:rPr>
-        <w:t xml:space="preserve">    result = func(</w:t>
+        <w:t xml:space="preserve">    </w:t>
+      </w:r>
+      <w:proofErr w:type="spellStart"/>
+      <w:r>
+        <w:rPr>
+          <w:rFonts w:ascii="JetBrains Mono" w:hAnsi="JetBrains Mono"/>
+        </w:rPr>
+        <w:t>result</w:t>
+      </w:r>
+      <w:proofErr w:type="spellEnd"/>
+      <w:r>
+        <w:rPr>
+          <w:rFonts w:ascii="JetBrains Mono" w:hAnsi="JetBrains Mono"/>
+        </w:rPr>
+        <w:t xml:space="preserve"> = </w:t>
+      </w:r>
+      <w:proofErr w:type="spellStart"/>
+      <w:r>
+        <w:rPr>
+          <w:rFonts w:ascii="JetBrains Mono" w:hAnsi="JetBrains Mono"/>
+        </w:rPr>
+        <w:t>func</w:t>
+      </w:r>
+      <w:proofErr w:type="spellEnd"/>
+      <w:r>
+        <w:rPr>
+          <w:rFonts w:ascii="JetBrains Mono" w:hAnsi="JetBrains Mono"/>
+        </w:rPr>
+        <w:t>(</w:t>
       </w:r>
       <w:proofErr w:type="gramStart"/>
       <w:r>
@@ -8068,12 +8331,21 @@
         </w:rPr>
         <w:t xml:space="preserve">for </w:t>
       </w:r>
+      <w:proofErr w:type="spellStart"/>
       <w:r>
         <w:rPr>
           <w:rFonts w:ascii="JetBrains Mono" w:hAnsi="JetBrains Mono"/>
           <w:lang w:val="en-US"/>
         </w:rPr>
-        <w:t xml:space="preserve">x_cur </w:t>
+        <w:t>x_cur</w:t>
+      </w:r>
+      <w:proofErr w:type="spellEnd"/>
+      <w:r>
+        <w:rPr>
+          <w:rFonts w:ascii="JetBrains Mono" w:hAnsi="JetBrains Mono"/>
+          <w:lang w:val="en-US"/>
+        </w:rPr>
+        <w:t xml:space="preserve"> </w:t>
       </w:r>
       <w:r>
         <w:rPr>
@@ -8117,7 +8389,39 @@
           <w:rFonts w:ascii="JetBrains Mono" w:hAnsi="JetBrains Mono"/>
           <w:lang w:val="en-US"/>
         </w:rPr>
-        <w:t xml:space="preserve">        result = result + 2 * func(x_cur)</w:t>
+        <w:t xml:space="preserve">        result = result + 2 * </w:t>
+      </w:r>
+      <w:proofErr w:type="spellStart"/>
+      <w:r>
+        <w:rPr>
+          <w:rFonts w:ascii="JetBrains Mono" w:hAnsi="JetBrains Mono"/>
+          <w:lang w:val="en-US"/>
+        </w:rPr>
+        <w:t>func</w:t>
+      </w:r>
+      <w:proofErr w:type="spellEnd"/>
+      <w:r>
+        <w:rPr>
+          <w:rFonts w:ascii="JetBrains Mono" w:hAnsi="JetBrains Mono"/>
+          <w:lang w:val="en-US"/>
+        </w:rPr>
+        <w:t>(</w:t>
+      </w:r>
+      <w:proofErr w:type="spellStart"/>
+      <w:r>
+        <w:rPr>
+          <w:rFonts w:ascii="JetBrains Mono" w:hAnsi="JetBrains Mono"/>
+          <w:lang w:val="en-US"/>
+        </w:rPr>
+        <w:t>x_cur</w:t>
+      </w:r>
+      <w:proofErr w:type="spellEnd"/>
+      <w:r>
+        <w:rPr>
+          <w:rFonts w:ascii="JetBrains Mono" w:hAnsi="JetBrains Mono"/>
+          <w:lang w:val="en-US"/>
+        </w:rPr>
+        <w:t>)</w:t>
       </w:r>
     </w:p>
     <w:p>
@@ -8138,11 +8442,47 @@
         </w:rPr>
         <w:t xml:space="preserve">    </w:t>
       </w:r>
+      <w:proofErr w:type="spellStart"/>
       <w:r>
         <w:rPr>
           <w:rFonts w:ascii="JetBrains Mono" w:hAnsi="JetBrains Mono"/>
         </w:rPr>
-        <w:t>result = result + func(</w:t>
+        <w:t>result</w:t>
+      </w:r>
+      <w:proofErr w:type="spellEnd"/>
+      <w:r>
+        <w:rPr>
+          <w:rFonts w:ascii="JetBrains Mono" w:hAnsi="JetBrains Mono"/>
+        </w:rPr>
+        <w:t xml:space="preserve"> = </w:t>
+      </w:r>
+      <w:proofErr w:type="spellStart"/>
+      <w:r>
+        <w:rPr>
+          <w:rFonts w:ascii="JetBrains Mono" w:hAnsi="JetBrains Mono"/>
+        </w:rPr>
+        <w:t>result</w:t>
+      </w:r>
+      <w:proofErr w:type="spellEnd"/>
+      <w:r>
+        <w:rPr>
+          <w:rFonts w:ascii="JetBrains Mono" w:hAnsi="JetBrains Mono"/>
+        </w:rPr>
+        <w:t xml:space="preserve"> + </w:t>
+      </w:r>
+      <w:proofErr w:type="spellStart"/>
+      <w:r>
+        <w:rPr>
+          <w:rFonts w:ascii="JetBrains Mono" w:hAnsi="JetBrains Mono"/>
+        </w:rPr>
+        <w:t>func</w:t>
+      </w:r>
+      <w:proofErr w:type="spellEnd"/>
+      <w:r>
+        <w:rPr>
+          <w:rFonts w:ascii="JetBrains Mono" w:hAnsi="JetBrains Mono"/>
+        </w:rPr>
+        <w:t>(</w:t>
       </w:r>
       <w:proofErr w:type="gramStart"/>
       <w:r>
@@ -8174,7 +8514,35 @@
         <w:rPr>
           <w:rFonts w:ascii="JetBrains Mono" w:hAnsi="JetBrains Mono"/>
         </w:rPr>
-        <w:t xml:space="preserve">    result = result * h / 2.</w:t>
+        <w:t xml:space="preserve">    </w:t>
+      </w:r>
+      <w:proofErr w:type="spellStart"/>
+      <w:r>
+        <w:rPr>
+          <w:rFonts w:ascii="JetBrains Mono" w:hAnsi="JetBrains Mono"/>
+        </w:rPr>
+        <w:t>result</w:t>
+      </w:r>
+      <w:proofErr w:type="spellEnd"/>
+      <w:r>
+        <w:rPr>
+          <w:rFonts w:ascii="JetBrains Mono" w:hAnsi="JetBrains Mono"/>
+        </w:rPr>
+        <w:t xml:space="preserve"> = </w:t>
+      </w:r>
+      <w:proofErr w:type="spellStart"/>
+      <w:r>
+        <w:rPr>
+          <w:rFonts w:ascii="JetBrains Mono" w:hAnsi="JetBrains Mono"/>
+        </w:rPr>
+        <w:t>result</w:t>
+      </w:r>
+      <w:proofErr w:type="spellEnd"/>
+      <w:r>
+        <w:rPr>
+          <w:rFonts w:ascii="JetBrains Mono" w:hAnsi="JetBrains Mono"/>
+        </w:rPr>
+        <w:t xml:space="preserve"> * h / 2.</w:t>
       </w:r>
     </w:p>
     <w:p>
@@ -8206,19 +8574,30 @@
         </w:rPr>
         <w:t xml:space="preserve">    </w:t>
       </w:r>
+      <w:proofErr w:type="spellStart"/>
       <w:r>
         <w:rPr>
           <w:rFonts w:ascii="JetBrains Mono" w:hAnsi="JetBrains Mono"/>
           <w:color w:val="E36C0A" w:themeColor="accent6" w:themeShade="BF"/>
         </w:rPr>
-        <w:t xml:space="preserve">return </w:t>
-      </w:r>
+        <w:t>return</w:t>
+      </w:r>
+      <w:proofErr w:type="spellEnd"/>
       <w:r>
         <w:rPr>
           <w:rFonts w:ascii="JetBrains Mono" w:hAnsi="JetBrains Mono"/>
+          <w:color w:val="E36C0A" w:themeColor="accent6" w:themeShade="BF"/>
+        </w:rPr>
+        <w:t xml:space="preserve"> </w:t>
+      </w:r>
+      <w:proofErr w:type="spellStart"/>
+      <w:r>
+        <w:rPr>
+          <w:rFonts w:ascii="JetBrains Mono" w:hAnsi="JetBrains Mono"/>
         </w:rPr>
         <w:t>result</w:t>
       </w:r>
+      <w:proofErr w:type="spellEnd"/>
     </w:p>
     <w:p>
       <w:pPr>
@@ -8247,14 +8626,14 @@
           <w:sz w:val="32"/>
         </w:rPr>
       </w:pPr>
-      <w:bookmarkStart w:id="20" w:name="_Toc87126300"/>
+      <w:bookmarkStart w:id="19" w:name="_Toc87186483"/>
       <w:r>
         <w:rPr>
           <w:rFonts w:ascii="Times New Roman" w:hAnsi="Times New Roman" w:cs="Times New Roman"/>
           <w:color w:val="auto"/>
           <w:sz w:val="32"/>
         </w:rPr>
-        <w:t xml:space="preserve">Написана функция вычисления интеграла для функции с помощью составных формул Симпсона и </w:t>
+        <w:t xml:space="preserve">Написание функции вычисления интеграла для функции с помощью составных формул Симпсона и </w:t>
       </w:r>
       <w:r>
         <w:rPr>
@@ -8264,7 +8643,7 @@
         </w:rPr>
         <w:t>трапеций</w:t>
       </w:r>
-      <w:bookmarkEnd w:id="20"/>
+      <w:bookmarkEnd w:id="19"/>
     </w:p>
     <w:p>
       <w:pPr>
@@ -8347,14 +8726,56 @@
           <w:rFonts w:ascii="Times New Roman" w:hAnsi="Times New Roman" w:cs="Times New Roman"/>
           <w:sz w:val="28"/>
         </w:rPr>
-        <w:t xml:space="preserve">. Для этого воспользуемся зависимость из аналитического решения данного в </w:t>
-      </w:r>
-      <w:r>
-        <w:rPr>
-          <w:rFonts w:ascii="Times New Roman" w:hAnsi="Times New Roman" w:cs="Times New Roman"/>
-          <w:sz w:val="28"/>
-        </w:rPr>
-        <w:t xml:space="preserve">(2) </w:t>
+        <w:t xml:space="preserve">. Для этого </w:t>
+      </w:r>
+      <w:r>
+        <w:rPr>
+          <w:rFonts w:ascii="Times New Roman" w:hAnsi="Times New Roman" w:cs="Times New Roman"/>
+          <w:sz w:val="28"/>
+        </w:rPr>
+        <w:t>используем</w:t>
+      </w:r>
+      <w:r>
+        <w:rPr>
+          <w:rFonts w:ascii="Times New Roman" w:hAnsi="Times New Roman" w:cs="Times New Roman"/>
+          <w:sz w:val="28"/>
+        </w:rPr>
+        <w:t xml:space="preserve"> зависимость из аналитического решения</w:t>
+      </w:r>
+      <w:r>
+        <w:rPr>
+          <w:rFonts w:ascii="Times New Roman" w:hAnsi="Times New Roman" w:cs="Times New Roman"/>
+          <w:sz w:val="28"/>
+        </w:rPr>
+        <w:t>,</w:t>
+      </w:r>
+      <w:r>
+        <w:rPr>
+          <w:rFonts w:ascii="Times New Roman" w:hAnsi="Times New Roman" w:cs="Times New Roman"/>
+          <w:sz w:val="28"/>
+        </w:rPr>
+        <w:t xml:space="preserve"> данного в </w:t>
+      </w:r>
+      <w:r>
+        <w:rPr>
+          <w:rFonts w:ascii="Times New Roman" w:hAnsi="Times New Roman" w:cs="Times New Roman"/>
+          <w:sz w:val="28"/>
+        </w:rPr>
+        <w:t>(2)</w:t>
+      </w:r>
+      <w:r>
+        <w:rPr>
+          <w:rFonts w:ascii="Times New Roman" w:hAnsi="Times New Roman" w:cs="Times New Roman"/>
+          <w:sz w:val="28"/>
+        </w:rPr>
+        <w:t>,</w:t>
+      </w:r>
+      <w:r>
+        <w:rPr>
+          <w:rFonts w:ascii="Times New Roman" w:hAnsi="Times New Roman" w:cs="Times New Roman"/>
+          <w:sz w:val="28"/>
+        </w:rPr>
+        <w:t xml:space="preserve"> </w:t>
       </w:r>
       <w:r>
         <w:rPr>
@@ -8363,6 +8784,7 @@
         </w:rPr>
         <w:t xml:space="preserve">и функцией </w:t>
       </w:r>
+      <w:proofErr w:type="spellStart"/>
       <w:r>
         <w:rPr>
           <w:rFonts w:ascii="Times New Roman" w:hAnsi="Times New Roman" w:cs="Times New Roman"/>
@@ -8371,6 +8793,7 @@
         </w:rPr>
         <w:t>fsolve</w:t>
       </w:r>
+      <w:proofErr w:type="spellEnd"/>
       <w:r>
         <w:rPr>
           <w:rFonts w:ascii="Times New Roman" w:hAnsi="Times New Roman" w:cs="Times New Roman"/>
@@ -8392,6 +8815,7 @@
         </w:rPr>
         <w:t xml:space="preserve">библиотеки </w:t>
       </w:r>
+      <w:proofErr w:type="spellStart"/>
       <w:proofErr w:type="gramStart"/>
       <w:r>
         <w:rPr>
@@ -8402,6 +8826,7 @@
         </w:rPr>
         <w:t>scipy.optimize</w:t>
       </w:r>
+      <w:proofErr w:type="spellEnd"/>
       <w:proofErr w:type="gramEnd"/>
       <w:r>
         <w:rPr>
@@ -8498,14 +8923,7 @@
           <w:rFonts w:ascii="Times New Roman" w:hAnsi="Times New Roman" w:cs="Times New Roman"/>
           <w:sz w:val="28"/>
         </w:rPr>
-        <w:t>Для вычисления производной</w:t>
-      </w:r>
-      <w:r>
-        <w:rPr>
-          <w:rFonts w:ascii="Times New Roman" w:hAnsi="Times New Roman" w:cs="Times New Roman"/>
-          <w:sz w:val="28"/>
-        </w:rPr>
-        <w:t xml:space="preserve"> </w:t>
+        <w:t xml:space="preserve">Из курса матанализа известно, что формула вычисления производной </w:t>
       </w:r>
       <m:oMath>
         <m:r>
@@ -8544,14 +8962,7 @@
           <w:rFonts w:ascii="Times New Roman" w:hAnsi="Times New Roman" w:cs="Times New Roman"/>
           <w:sz w:val="28"/>
         </w:rPr>
-        <w:t xml:space="preserve"> </w:t>
-      </w:r>
-      <w:r>
-        <w:rPr>
-          <w:rFonts w:ascii="Times New Roman" w:hAnsi="Times New Roman" w:cs="Times New Roman"/>
-          <w:sz w:val="28"/>
-        </w:rPr>
-        <w:t>была использована формула:</w:t>
+        <w:t>:</w:t>
       </w:r>
     </w:p>
     <w:p>
@@ -8571,6 +8982,8 @@
                 <w:rPr>
                   <w:rFonts w:ascii="Cambria Math" w:hAnsi="Cambria Math"/>
                   <w:i/>
+                  <w:sz w:val="28"/>
+                  <w:szCs w:val="28"/>
                 </w:rPr>
               </m:ctrlPr>
             </m:sSupPr>
@@ -8578,6 +8991,8 @@
               <m:r>
                 <w:rPr>
                   <w:rFonts w:ascii="Cambria Math" w:hAnsi="Cambria Math"/>
+                  <w:sz w:val="28"/>
+                  <w:szCs w:val="28"/>
                 </w:rPr>
                 <m:t>y</m:t>
               </m:r>
@@ -8586,6 +9001,8 @@
               <m:r>
                 <w:rPr>
                   <w:rFonts w:ascii="Cambria Math" w:hAnsi="Cambria Math"/>
+                  <w:sz w:val="28"/>
+                  <w:szCs w:val="28"/>
                 </w:rPr>
                 <m:t>'</m:t>
               </m:r>
@@ -8597,6 +9014,8 @@
                 <w:rPr>
                   <w:rFonts w:ascii="Cambria Math" w:hAnsi="Cambria Math"/>
                   <w:i/>
+                  <w:sz w:val="28"/>
+                  <w:szCs w:val="28"/>
                 </w:rPr>
               </m:ctrlPr>
             </m:dPr>
@@ -8604,6 +9023,8 @@
               <m:r>
                 <w:rPr>
                   <w:rFonts w:ascii="Cambria Math" w:hAnsi="Cambria Math"/>
+                  <w:sz w:val="28"/>
+                  <w:szCs w:val="28"/>
                 </w:rPr>
                 <m:t>x</m:t>
               </m:r>
@@ -8612,6 +9033,8 @@
           <m:r>
             <w:rPr>
               <w:rFonts w:ascii="Cambria Math" w:hAnsi="Cambria Math"/>
+              <w:sz w:val="28"/>
+              <w:szCs w:val="28"/>
             </w:rPr>
             <m:t>=</m:t>
           </m:r>
@@ -8621,6 +9044,8 @@
                 <w:rPr>
                   <w:rFonts w:ascii="Cambria Math" w:hAnsi="Cambria Math"/>
                   <w:i/>
+                  <w:sz w:val="28"/>
+                  <w:szCs w:val="28"/>
                 </w:rPr>
               </m:ctrlPr>
             </m:fPr>
@@ -8631,6 +9056,8 @@
                     <w:rPr>
                       <w:rFonts w:ascii="Cambria Math" w:hAnsi="Cambria Math"/>
                       <w:i/>
+                      <w:sz w:val="28"/>
+                      <w:szCs w:val="28"/>
                     </w:rPr>
                   </m:ctrlPr>
                 </m:sSupPr>
@@ -8638,6 +9065,8 @@
                   <m:r>
                     <w:rPr>
                       <w:rFonts w:ascii="Cambria Math" w:hAnsi="Cambria Math"/>
+                      <w:sz w:val="28"/>
+                      <w:szCs w:val="28"/>
                     </w:rPr>
                     <m:t>y</m:t>
                   </m:r>
@@ -8646,6 +9075,8 @@
                   <m:r>
                     <w:rPr>
                       <w:rFonts w:ascii="Cambria Math" w:hAnsi="Cambria Math"/>
+                      <w:sz w:val="28"/>
+                      <w:szCs w:val="28"/>
                     </w:rPr>
                     <m:t>'</m:t>
                   </m:r>
@@ -8657,6 +9088,8 @@
                     <w:rPr>
                       <w:rFonts w:ascii="Cambria Math" w:hAnsi="Cambria Math"/>
                       <w:i/>
+                      <w:sz w:val="28"/>
+                      <w:szCs w:val="28"/>
                     </w:rPr>
                   </m:ctrlPr>
                 </m:dPr>
@@ -8664,6 +9097,8 @@
                   <m:r>
                     <w:rPr>
                       <w:rFonts w:ascii="Cambria Math" w:hAnsi="Cambria Math"/>
+                      <w:sz w:val="28"/>
+                      <w:szCs w:val="28"/>
                     </w:rPr>
                     <m:t>t</m:t>
                   </m:r>
@@ -8677,6 +9112,8 @@
                     <w:rPr>
                       <w:rFonts w:ascii="Cambria Math" w:hAnsi="Cambria Math"/>
                       <w:i/>
+                      <w:sz w:val="28"/>
+                      <w:szCs w:val="28"/>
                     </w:rPr>
                   </m:ctrlPr>
                 </m:sSupPr>
@@ -8684,6 +9121,8 @@
                   <m:r>
                     <w:rPr>
                       <w:rFonts w:ascii="Cambria Math" w:hAnsi="Cambria Math"/>
+                      <w:sz w:val="28"/>
+                      <w:szCs w:val="28"/>
                     </w:rPr>
                     <m:t>x</m:t>
                   </m:r>
@@ -8692,6 +9131,8 @@
                   <m:r>
                     <w:rPr>
                       <w:rFonts w:ascii="Cambria Math" w:hAnsi="Cambria Math"/>
+                      <w:sz w:val="28"/>
+                      <w:szCs w:val="28"/>
                     </w:rPr>
                     <m:t>'</m:t>
                   </m:r>
@@ -8703,6 +9144,8 @@
                     <w:rPr>
                       <w:rFonts w:ascii="Cambria Math" w:hAnsi="Cambria Math"/>
                       <w:i/>
+                      <w:sz w:val="28"/>
+                      <w:szCs w:val="28"/>
                     </w:rPr>
                   </m:ctrlPr>
                 </m:dPr>
@@ -8710,6 +9153,8 @@
                   <m:r>
                     <w:rPr>
                       <w:rFonts w:ascii="Cambria Math" w:hAnsi="Cambria Math"/>
+                      <w:sz w:val="28"/>
+                      <w:szCs w:val="28"/>
                     </w:rPr>
                     <m:t>t</m:t>
                   </m:r>
@@ -8720,6 +9165,8 @@
           <m:r>
             <w:rPr>
               <w:rFonts w:ascii="Cambria Math" w:hAnsi="Cambria Math"/>
+              <w:sz w:val="28"/>
+              <w:szCs w:val="28"/>
             </w:rPr>
             <m:t xml:space="preserve">.    </m:t>
           </m:r>
@@ -8729,6 +9176,8 @@
                 <w:rPr>
                   <w:rFonts w:ascii="Cambria Math" w:hAnsi="Cambria Math"/>
                   <w:i/>
+                  <w:sz w:val="28"/>
+                  <w:szCs w:val="28"/>
                 </w:rPr>
               </m:ctrlPr>
             </m:dPr>
@@ -8736,6 +9185,8 @@
               <m:r>
                 <w:rPr>
                   <w:rFonts w:ascii="Cambria Math" w:hAnsi="Cambria Math"/>
+                  <w:sz w:val="28"/>
+                  <w:szCs w:val="28"/>
                 </w:rPr>
                 <m:t>5</m:t>
               </m:r>
@@ -8759,7 +9210,35 @@
           <w:rFonts w:ascii="Times New Roman" w:hAnsi="Times New Roman" w:cs="Times New Roman"/>
           <w:sz w:val="28"/>
         </w:rPr>
-        <w:t xml:space="preserve">Так как мы знаем зависимости </w:t>
+        <w:t xml:space="preserve">Так как </w:t>
+      </w:r>
+      <w:r>
+        <w:rPr>
+          <w:rFonts w:ascii="Times New Roman" w:hAnsi="Times New Roman" w:cs="Times New Roman"/>
+          <w:sz w:val="28"/>
+        </w:rPr>
+        <w:t>известна</w:t>
+      </w:r>
+      <w:r>
+        <w:rPr>
+          <w:rFonts w:ascii="Times New Roman" w:hAnsi="Times New Roman" w:cs="Times New Roman"/>
+          <w:sz w:val="28"/>
+        </w:rPr>
+        <w:t xml:space="preserve"> зависимост</w:t>
+      </w:r>
+      <w:r>
+        <w:rPr>
+          <w:rFonts w:ascii="Times New Roman" w:hAnsi="Times New Roman" w:cs="Times New Roman"/>
+          <w:sz w:val="28"/>
+        </w:rPr>
+        <w:t>ь</w:t>
+      </w:r>
+      <w:r>
+        <w:rPr>
+          <w:rFonts w:ascii="Times New Roman" w:hAnsi="Times New Roman" w:cs="Times New Roman"/>
+          <w:sz w:val="28"/>
+        </w:rPr>
+        <w:t xml:space="preserve"> </w:t>
       </w:r>
       <m:oMath>
         <m:r>
@@ -8791,7 +9270,42 @@
           <w:rFonts w:ascii="Times New Roman" w:hAnsi="Times New Roman" w:cs="Times New Roman"/>
           <w:sz w:val="28"/>
         </w:rPr>
-        <w:t xml:space="preserve">, просто найдём их производные и вычислим </w:t>
+        <w:t xml:space="preserve">, </w:t>
+      </w:r>
+      <w:r>
+        <w:rPr>
+          <w:rFonts w:ascii="Times New Roman" w:hAnsi="Times New Roman" w:cs="Times New Roman"/>
+          <w:sz w:val="28"/>
+        </w:rPr>
+        <w:t>были найдены</w:t>
+      </w:r>
+      <w:r>
+        <w:rPr>
+          <w:rFonts w:ascii="Times New Roman" w:hAnsi="Times New Roman" w:cs="Times New Roman"/>
+          <w:sz w:val="28"/>
+        </w:rPr>
+        <w:t xml:space="preserve"> их производные и вычисл</w:t>
+      </w:r>
+      <w:r>
+        <w:rPr>
+          <w:rFonts w:ascii="Times New Roman" w:hAnsi="Times New Roman" w:cs="Times New Roman"/>
+          <w:sz w:val="28"/>
+        </w:rPr>
+        <w:t>ен</w:t>
+      </w:r>
+      <w:r>
+        <w:rPr>
+          <w:rFonts w:ascii="Times New Roman" w:hAnsi="Times New Roman" w:cs="Times New Roman"/>
+          <w:sz w:val="28"/>
+        </w:rPr>
+        <w:t>а</w:t>
+      </w:r>
+      <w:r>
+        <w:rPr>
+          <w:rFonts w:ascii="Times New Roman" w:hAnsi="Times New Roman" w:cs="Times New Roman"/>
+          <w:sz w:val="28"/>
+        </w:rPr>
+        <w:t xml:space="preserve"> </w:t>
       </w:r>
       <m:oMath>
         <m:r>
@@ -8856,7 +9370,21 @@
           <w:sz w:val="28"/>
         </w:rPr>
         <w:lastRenderedPageBreak/>
-        <w:t xml:space="preserve">Теперь зная </w:t>
+        <w:t>Теперь</w:t>
+      </w:r>
+      <w:r>
+        <w:rPr>
+          <w:rFonts w:ascii="Times New Roman" w:hAnsi="Times New Roman" w:cs="Times New Roman"/>
+          <w:sz w:val="28"/>
+        </w:rPr>
+        <w:t>,</w:t>
+      </w:r>
+      <w:r>
+        <w:rPr>
+          <w:rFonts w:ascii="Times New Roman" w:hAnsi="Times New Roman" w:cs="Times New Roman"/>
+          <w:sz w:val="28"/>
+        </w:rPr>
+        <w:t xml:space="preserve"> зная </w:t>
       </w:r>
       <m:oMath>
         <m:r>
@@ -8960,6 +9488,13 @@
           <w:rFonts w:ascii="Times New Roman" w:hAnsi="Times New Roman" w:cs="Times New Roman"/>
           <w:sz w:val="28"/>
         </w:rPr>
+        <w:t>,</w:t>
+      </w:r>
+      <w:r>
+        <w:rPr>
+          <w:rFonts w:ascii="Times New Roman" w:hAnsi="Times New Roman" w:cs="Times New Roman"/>
+          <w:sz w:val="28"/>
+        </w:rPr>
         <w:t xml:space="preserve"> </w:t>
       </w:r>
       <w:r>
@@ -8967,7 +9502,28 @@
           <w:rFonts w:ascii="Times New Roman" w:hAnsi="Times New Roman" w:cs="Times New Roman"/>
           <w:sz w:val="28"/>
         </w:rPr>
-        <w:t xml:space="preserve">вызовем функции вычисления интеграла с помощью составной формулы Симпсона и трапеции с параметрами </w:t>
+        <w:t>можно вызвать</w:t>
+      </w:r>
+      <w:r>
+        <w:rPr>
+          <w:rFonts w:ascii="Times New Roman" w:hAnsi="Times New Roman" w:cs="Times New Roman"/>
+          <w:sz w:val="28"/>
+        </w:rPr>
+        <w:t xml:space="preserve"> функци</w:t>
+      </w:r>
+      <w:r>
+        <w:rPr>
+          <w:rFonts w:ascii="Times New Roman" w:hAnsi="Times New Roman" w:cs="Times New Roman"/>
+          <w:sz w:val="28"/>
+        </w:rPr>
+        <w:t>ю</w:t>
+      </w:r>
+      <w:r>
+        <w:rPr>
+          <w:rFonts w:ascii="Times New Roman" w:hAnsi="Times New Roman" w:cs="Times New Roman"/>
+          <w:sz w:val="28"/>
+        </w:rPr>
+        <w:t xml:space="preserve"> вычисления интеграла с помощью составной формулы Симпсона и трапеции с параметрами </w:t>
       </w:r>
       <m:oMath>
         <m:r>
@@ -9043,14 +9599,14 @@
           <w:sz w:val="32"/>
         </w:rPr>
       </w:pPr>
-      <w:bookmarkStart w:id="21" w:name="_Toc87126301"/>
+      <w:bookmarkStart w:id="20" w:name="_Toc87186484"/>
       <w:r>
         <w:rPr>
           <w:rFonts w:ascii="Times New Roman" w:hAnsi="Times New Roman" w:cs="Times New Roman"/>
           <w:color w:val="auto"/>
           <w:sz w:val="32"/>
         </w:rPr>
-        <w:t>Выведен log-log график зависимости абсолютной погрешности численного интегрирования от шага интегрирования для обеих</w:t>
+        <w:t>Построен</w:t>
       </w:r>
       <w:r>
         <w:rPr>
@@ -9058,7 +9614,7 @@
           <w:color w:val="auto"/>
           <w:sz w:val="32"/>
         </w:rPr>
-        <w:t xml:space="preserve"> </w:t>
+        <w:t>ие</w:t>
       </w:r>
       <w:r>
         <w:rPr>
@@ -9066,9 +9622,35 @@
           <w:color w:val="auto"/>
           <w:sz w:val="32"/>
         </w:rPr>
+        <w:t xml:space="preserve"> </w:t>
+      </w:r>
+      <w:proofErr w:type="spellStart"/>
+      <w:r>
+        <w:rPr>
+          <w:rFonts w:ascii="Times New Roman" w:hAnsi="Times New Roman" w:cs="Times New Roman"/>
+          <w:color w:val="auto"/>
+          <w:sz w:val="32"/>
+        </w:rPr>
+        <w:t>log-log</w:t>
+      </w:r>
+      <w:proofErr w:type="spellEnd"/>
+      <w:r>
+        <w:rPr>
+          <w:rFonts w:ascii="Times New Roman" w:hAnsi="Times New Roman" w:cs="Times New Roman"/>
+          <w:color w:val="auto"/>
+          <w:sz w:val="32"/>
+        </w:rPr>
+        <w:t xml:space="preserve"> график зависимости абсолютной погрешности численного интегрирования от шага интегрирования для обеих </w:t>
+      </w:r>
+      <w:r>
+        <w:rPr>
+          <w:rFonts w:ascii="Times New Roman" w:hAnsi="Times New Roman" w:cs="Times New Roman"/>
+          <w:color w:val="auto"/>
+          <w:sz w:val="32"/>
+        </w:rPr>
         <w:t>формул</w:t>
       </w:r>
-      <w:bookmarkEnd w:id="21"/>
+      <w:bookmarkEnd w:id="20"/>
     </w:p>
     <w:p>
       <w:pPr>
@@ -9085,7 +9667,35 @@
           <w:rFonts w:ascii="Times New Roman" w:hAnsi="Times New Roman" w:cs="Times New Roman"/>
           <w:sz w:val="28"/>
         </w:rPr>
-        <w:t>Шаг интегрирования одинаковый для обеих составных формул Симпсона и трапеций и имеет вид:</w:t>
+        <w:t>Шаг интегрирования</w:t>
+      </w:r>
+      <w:r>
+        <w:rPr>
+          <w:rFonts w:ascii="Times New Roman" w:hAnsi="Times New Roman" w:cs="Times New Roman"/>
+          <w:sz w:val="28"/>
+        </w:rPr>
+        <w:t>,</w:t>
+      </w:r>
+      <w:r>
+        <w:rPr>
+          <w:rFonts w:ascii="Times New Roman" w:hAnsi="Times New Roman" w:cs="Times New Roman"/>
+          <w:sz w:val="28"/>
+        </w:rPr>
+        <w:t xml:space="preserve"> одинаковый для обеих составных формул Симпсона и трапеций</w:t>
+      </w:r>
+      <w:r>
+        <w:rPr>
+          <w:rFonts w:ascii="Times New Roman" w:hAnsi="Times New Roman" w:cs="Times New Roman"/>
+          <w:sz w:val="28"/>
+        </w:rPr>
+        <w:t>,</w:t>
+      </w:r>
+      <w:r>
+        <w:rPr>
+          <w:rFonts w:ascii="Times New Roman" w:hAnsi="Times New Roman" w:cs="Times New Roman"/>
+          <w:sz w:val="28"/>
+        </w:rPr>
+        <w:t xml:space="preserve"> и имеет вид:</w:t>
       </w:r>
     </w:p>
     <w:p>
@@ -9132,12 +9742,6 @@
               </m:r>
             </m:den>
           </m:f>
-          <m:r>
-            <w:rPr>
-              <w:rFonts w:ascii="Cambria Math" w:hAnsi="Cambria Math"/>
-            </w:rPr>
-            <m:t>.</m:t>
-          </m:r>
         </m:oMath>
       </m:oMathPara>
     </w:p>
@@ -9158,7 +9762,15 @@
           <w:iCs/>
           <w:sz w:val="28"/>
         </w:rPr>
-        <w:t xml:space="preserve">Где </w:t>
+        <w:t>г</w:t>
+      </w:r>
+      <w:r>
+        <w:rPr>
+          <w:rFonts w:ascii="Times New Roman" w:hAnsi="Times New Roman" w:cs="Times New Roman"/>
+          <w:iCs/>
+          <w:sz w:val="28"/>
+        </w:rPr>
+        <w:t xml:space="preserve">де </w:t>
       </w:r>
       <m:oMath>
         <m:r>
@@ -9229,7 +9841,15 @@
           <w:iCs/>
           <w:sz w:val="28"/>
         </w:rPr>
-        <w:t>Абсолютная погрешность интегрирования для составной формулы Симпсона считается как:</w:t>
+        <w:t>Из курса лекций известно, что а</w:t>
+      </w:r>
+      <w:r>
+        <w:rPr>
+          <w:rFonts w:ascii="Times New Roman" w:hAnsi="Times New Roman" w:cs="Times New Roman"/>
+          <w:iCs/>
+          <w:sz w:val="28"/>
+        </w:rPr>
+        <w:t>бсолютная погрешность интегрирования для составной формулы Симпсона считается как:</w:t>
       </w:r>
     </w:p>
     <w:p>
@@ -9353,7 +9973,23 @@
           <w:iCs/>
           <w:sz w:val="28"/>
         </w:rPr>
-        <w:t xml:space="preserve">Абсолютная погрешность интегрирования для составной формулы </w:t>
+        <w:t>Т</w:t>
+      </w:r>
+      <w:r>
+        <w:rPr>
+          <w:rFonts w:ascii="Times New Roman" w:hAnsi="Times New Roman" w:cs="Times New Roman"/>
+          <w:iCs/>
+          <w:sz w:val="28"/>
+        </w:rPr>
+        <w:t>акже известно, что а</w:t>
+      </w:r>
+      <w:r>
+        <w:rPr>
+          <w:rFonts w:ascii="Times New Roman" w:hAnsi="Times New Roman" w:cs="Times New Roman"/>
+          <w:iCs/>
+          <w:sz w:val="28"/>
+        </w:rPr>
+        <w:t xml:space="preserve">бсолютная погрешность интегрирования для составной формулы </w:t>
       </w:r>
       <w:r>
         <w:rPr>
@@ -9465,13 +10101,6 @@
               </m:r>
             </m:den>
           </m:f>
-          <m:r>
-            <w:rPr>
-              <w:rFonts w:ascii="Cambria Math" w:hAnsi="Cambria Math" w:cs="Times New Roman"/>
-              <w:sz w:val="28"/>
-            </w:rPr>
-            <m:t>.</m:t>
-          </m:r>
         </m:oMath>
       </m:oMathPara>
     </w:p>
@@ -9519,7 +10148,7 @@
           <w:sz w:val="28"/>
         </w:rPr>
       </w:pPr>
-      <w:bookmarkStart w:id="22" w:name="Рисунок_1"/>
+      <w:bookmarkStart w:id="21" w:name="Рисунок_1"/>
       <w:r>
         <w:rPr>
           <w:noProof/>
@@ -9570,7 +10199,7 @@
           </wp:inline>
         </w:drawing>
       </w:r>
-      <w:bookmarkEnd w:id="22"/>
+      <w:bookmarkEnd w:id="21"/>
     </w:p>
     <w:p>
       <w:pPr>
@@ -9608,15 +10237,15 @@
           <w:sz w:val="32"/>
         </w:rPr>
       </w:pPr>
-      <w:bookmarkStart w:id="23" w:name="_Toc87126302"/>
-      <w:bookmarkStart w:id="24" w:name="_Hlk83590228"/>
+      <w:bookmarkStart w:id="22" w:name="_Hlk83590228"/>
+      <w:bookmarkStart w:id="23" w:name="_Toc87186485"/>
       <w:r>
         <w:rPr>
           <w:rFonts w:ascii="Times New Roman" w:hAnsi="Times New Roman" w:cs="Times New Roman"/>
           <w:color w:val="auto"/>
           <w:sz w:val="32"/>
         </w:rPr>
-        <w:t xml:space="preserve">Проанализирован порядок точности формулы. Проведен анализ порядка точности, полученного с помощью графика и </w:t>
+        <w:t>Проведение анализа</w:t>
       </w:r>
       <w:r>
         <w:rPr>
@@ -9624,11 +10253,19 @@
           <w:color w:val="auto"/>
           <w:sz w:val="32"/>
         </w:rPr>
+        <w:t xml:space="preserve"> порядка точности, полученного с помощью графика и </w:t>
+      </w:r>
+      <w:r>
+        <w:rPr>
+          <w:rFonts w:ascii="Times New Roman" w:hAnsi="Times New Roman" w:cs="Times New Roman"/>
+          <w:color w:val="auto"/>
+          <w:sz w:val="32"/>
+        </w:rPr>
         <w:t>аналитически</w:t>
       </w:r>
       <w:bookmarkEnd w:id="23"/>
     </w:p>
-    <w:bookmarkEnd w:id="24"/>
+    <w:bookmarkEnd w:id="22"/>
     <w:p>
       <w:pPr>
         <w:spacing w:after="0" w:line="360" w:lineRule="auto"/>
@@ -9741,6 +10378,13 @@
           <w:rFonts w:ascii="Times New Roman" w:hAnsi="Times New Roman" w:cs="Times New Roman"/>
           <w:sz w:val="28"/>
         </w:rPr>
+        <w:t>,</w:t>
+      </w:r>
+      <w:r>
+        <w:rPr>
+          <w:rFonts w:ascii="Times New Roman" w:hAnsi="Times New Roman" w:cs="Times New Roman"/>
+          <w:sz w:val="28"/>
+        </w:rPr>
         <w:t xml:space="preserve"> порядок точности составной формулы Симпсона</w:t>
       </w:r>
       <w:r>
@@ -9955,16 +10599,45 @@
         <w:jc w:val="both"/>
         <w:rPr>
           <w:rFonts w:ascii="Times New Roman" w:hAnsi="Times New Roman" w:cs="Times New Roman"/>
-          <w:iCs/>
-          <w:sz w:val="28"/>
-        </w:rPr>
-      </w:pPr>
-      <w:r>
-        <w:rPr>
-          <w:rFonts w:ascii="Times New Roman" w:hAnsi="Times New Roman" w:cs="Times New Roman"/>
-          <w:sz w:val="28"/>
-        </w:rPr>
-        <w:t xml:space="preserve">Для оптимального шага интегрирования нужно взять маленький шаг интегрирования </w:t>
+          <w:sz w:val="28"/>
+        </w:rPr>
+      </w:pPr>
+      <w:r>
+        <w:rPr>
+          <w:rFonts w:ascii="Times New Roman" w:hAnsi="Times New Roman" w:cs="Times New Roman"/>
+          <w:sz w:val="28"/>
+        </w:rPr>
+        <w:t xml:space="preserve">Оптимальный шаг интегрирования достигается при </w:t>
+      </w:r>
+      <w:r>
+        <w:rPr>
+          <w:rFonts w:ascii="Times New Roman" w:hAnsi="Times New Roman" w:cs="Times New Roman"/>
+          <w:sz w:val="28"/>
+        </w:rPr>
+        <w:t>увеличении</w:t>
+      </w:r>
+      <w:r>
+        <w:rPr>
+          <w:rFonts w:ascii="Times New Roman" w:hAnsi="Times New Roman" w:cs="Times New Roman"/>
+          <w:sz w:val="28"/>
+        </w:rPr>
+        <w:t xml:space="preserve"> </w:t>
+      </w:r>
+      <m:oMath>
+        <m:r>
+          <w:rPr>
+            <w:rFonts w:ascii="Cambria Math" w:hAnsi="Cambria Math" w:cs="Times New Roman"/>
+            <w:sz w:val="28"/>
+          </w:rPr>
+          <m:t>n</m:t>
+        </m:r>
+      </m:oMath>
+      <w:r>
+        <w:rPr>
+          <w:rFonts w:ascii="Times New Roman" w:hAnsi="Times New Roman" w:cs="Times New Roman"/>
+          <w:sz w:val="28"/>
+        </w:rPr>
+        <w:t xml:space="preserve"> и соответственно, уменьшении </w:t>
       </w:r>
       <m:oMath>
         <m:r>
@@ -9995,7 +10668,7 @@
           <w:sz w:val="32"/>
         </w:rPr>
       </w:pPr>
-      <w:bookmarkStart w:id="25" w:name="_Toc87126303"/>
+      <w:bookmarkStart w:id="24" w:name="_Toc87186486"/>
       <w:r>
         <w:rPr>
           <w:rFonts w:ascii="Times New Roman" w:hAnsi="Times New Roman" w:cs="Times New Roman"/>
@@ -10005,7 +10678,7 @@
         <w:lastRenderedPageBreak/>
         <w:t>Заключение</w:t>
       </w:r>
-      <w:bookmarkEnd w:id="25"/>
+      <w:bookmarkEnd w:id="24"/>
     </w:p>
     <w:p>
       <w:pPr>
@@ -10022,7 +10695,14 @@
           <w:rFonts w:ascii="Times New Roman" w:hAnsi="Times New Roman" w:cs="Times New Roman"/>
           <w:sz w:val="28"/>
         </w:rPr>
-        <w:t xml:space="preserve">На лабораторной работе </w:t>
+        <w:t>В рамках выполнения лабораторной работы</w:t>
+      </w:r>
+      <w:r>
+        <w:rPr>
+          <w:rFonts w:ascii="Times New Roman" w:hAnsi="Times New Roman" w:cs="Times New Roman"/>
+          <w:sz w:val="28"/>
+        </w:rPr>
+        <w:t xml:space="preserve"> </w:t>
       </w:r>
       <w:r>
         <w:rPr>
@@ -10050,7 +10730,35 @@
           <w:rFonts w:ascii="Times New Roman" w:hAnsi="Times New Roman" w:cs="Times New Roman"/>
           <w:sz w:val="28"/>
         </w:rPr>
-        <w:t xml:space="preserve"> составные формулы Симпсона и трапеции. </w:t>
+        <w:t xml:space="preserve"> функции</w:t>
+      </w:r>
+      <w:r>
+        <w:rPr>
+          <w:rFonts w:ascii="Times New Roman" w:hAnsi="Times New Roman" w:cs="Times New Roman"/>
+          <w:sz w:val="28"/>
+        </w:rPr>
+        <w:t xml:space="preserve"> вычисления интеграла с помощью</w:t>
+      </w:r>
+      <w:r>
+        <w:rPr>
+          <w:rFonts w:ascii="Times New Roman" w:hAnsi="Times New Roman" w:cs="Times New Roman"/>
+          <w:sz w:val="28"/>
+        </w:rPr>
+        <w:t xml:space="preserve"> составны</w:t>
+      </w:r>
+      <w:r>
+        <w:rPr>
+          <w:rFonts w:ascii="Times New Roman" w:hAnsi="Times New Roman" w:cs="Times New Roman"/>
+          <w:sz w:val="28"/>
+        </w:rPr>
+        <w:t>х</w:t>
+      </w:r>
+      <w:r>
+        <w:rPr>
+          <w:rFonts w:ascii="Times New Roman" w:hAnsi="Times New Roman" w:cs="Times New Roman"/>
+          <w:sz w:val="28"/>
+        </w:rPr>
+        <w:t xml:space="preserve"> формул Симпсона и трапеции. </w:t>
       </w:r>
     </w:p>
     <w:p>
@@ -10111,14 +10819,14 @@
           <w:rFonts w:ascii="Times New Roman" w:hAnsi="Times New Roman" w:cs="Times New Roman"/>
           <w:sz w:val="28"/>
         </w:rPr>
-        <w:t xml:space="preserve">Но </w:t>
-      </w:r>
-      <w:r>
-        <w:rPr>
-          <w:rFonts w:ascii="Times New Roman" w:hAnsi="Times New Roman" w:cs="Times New Roman"/>
-          <w:sz w:val="28"/>
-        </w:rPr>
-        <w:t>при постоянном уменьшении шага, и доходе до машинного эпсилона, погрешность при вычислениях пересилит погрешность математическую и будет увеличиваться вычислительная ошибка.</w:t>
+        <w:t>Но если шаг станет меньше машинного эпсилон, то возрастание погрешности компьютерных вычислений станет значительно больше влиять на результат, чем уменьшение погрешности вследствие уменьшения h</w:t>
+      </w:r>
+      <w:r>
+        <w:rPr>
+          <w:rFonts w:ascii="Times New Roman" w:hAnsi="Times New Roman" w:cs="Times New Roman"/>
+          <w:sz w:val="28"/>
+        </w:rPr>
+        <w:t>.</w:t>
       </w:r>
     </w:p>
     <w:p>
@@ -10133,7 +10841,7 @@
           <w:sz w:val="32"/>
         </w:rPr>
       </w:pPr>
-      <w:bookmarkStart w:id="26" w:name="_Toc87126304"/>
+      <w:bookmarkStart w:id="25" w:name="_Toc87186487"/>
       <w:r>
         <w:rPr>
           <w:rFonts w:ascii="Times New Roman" w:hAnsi="Times New Roman" w:cs="Times New Roman"/>
@@ -10142,7 +10850,7 @@
         </w:rPr>
         <w:t>Список использованных источников</w:t>
       </w:r>
-      <w:bookmarkEnd w:id="26"/>
+      <w:bookmarkEnd w:id="25"/>
     </w:p>
     <w:p>
       <w:pPr>

</xml_diff>